<commit_message>
add commande cas n°2
textual description "Passer une commande"
</commit_message>
<xml_diff>
--- a/Oc_pizza_document_de_specifications_fonctionnelles_V2.docx
+++ b/Oc_pizza_document_de_specifications_fonctionnelles_V2.docx
@@ -132,11 +132,6 @@
               <w:dataBinding w:prefixMappings="xmlns:ns0='http://purl.org/dc/elements/1.1/' xmlns:ns1='http://schemas.openxmlformats.org/package/2006/metadata/core-properties' " w:xpath="/ns1:coreProperties[1]/ns0:title[1]" w:storeItemID="{6C3C8BC8-F283-45AE-878A-BAB7291924A1}"/>
               <w:text/>
             </w:sdtPr>
-            <w:sdtEndPr>
-              <w:rPr>
-                <w:rStyle w:val="Style1Car"/>
-              </w:rPr>
-            </w:sdtEndPr>
             <w:sdtContent>
               <w:r>
                 <w:rPr>
@@ -163,7 +158,6 @@
             <w:dataBinding w:prefixMappings="xmlns:ns0='http://purl.org/dc/elements/1.1/' xmlns:ns1='http://schemas.openxmlformats.org/package/2006/metadata/core-properties' " w:xpath="/ns1:coreProperties[1]/ns0:subject[1]" w:storeItemID="{6C3C8BC8-F283-45AE-878A-BAB7291924A1}"/>
             <w:text/>
           </w:sdtPr>
-          <w:sdtEndPr/>
           <w:sdtContent>
             <w:p>
               <w:pPr>
@@ -279,7 +273,6 @@
                                     <w:calendar w:val="gregorian"/>
                                   </w:date>
                                 </w:sdtPr>
-                                <w:sdtEndPr/>
                                 <w:sdtContent>
                                   <w:p>
                                     <w:pPr>
@@ -325,7 +318,6 @@
                                     <w:dataBinding w:prefixMappings="xmlns:ns0='http://schemas.openxmlformats.org/officeDocument/2006/extended-properties' " w:xpath="/ns0:Properties[1]/ns0:Company[1]" w:storeItemID="{6668398D-A668-4E3E-A5EB-62B293D839F1}"/>
                                     <w:text/>
                                   </w:sdtPr>
-                                  <w:sdtEndPr/>
                                   <w:sdtContent>
                                     <w:r>
                                       <w:rPr>
@@ -356,7 +348,6 @@
                                     <w:dataBinding w:prefixMappings="xmlns:ns0='http://schemas.microsoft.com/office/2006/coverPageProps' " w:xpath="/ns0:CoverPageProperties[1]/ns0:CompanyAddress[1]" w:storeItemID="{55AF091B-3C7A-41E3-B477-F2FDAA23CFDA}"/>
                                     <w:text/>
                                   </w:sdtPr>
-                                  <w:sdtEndPr/>
                                   <w:sdtContent>
                                     <w:r>
                                       <w:rPr>
@@ -680,7 +671,6 @@
           <w:docPartUnique/>
         </w:docPartObj>
       </w:sdtPr>
-      <w:sdtEndPr/>
       <w:sdtContent>
         <w:p>
           <w:pPr>
@@ -744,21 +734,7 @@
                 <w:rStyle w:val="Lienhypertexte"/>
                 <w:noProof/>
               </w:rPr>
-              <w:t>Etude du besoi</w:t>
-            </w:r>
-            <w:r>
-              <w:rPr>
-                <w:rStyle w:val="Lienhypertexte"/>
-                <w:noProof/>
-              </w:rPr>
-              <w:t>n</w:t>
-            </w:r>
-            <w:r>
-              <w:rPr>
-                <w:rStyle w:val="Lienhypertexte"/>
-                <w:noProof/>
-              </w:rPr>
-              <w:t xml:space="preserve"> Client</w:t>
+              <w:t>Etude du besoin Client</w:t>
             </w:r>
             <w:r>
               <w:rPr>
@@ -5376,7 +5352,17 @@
                 <w:szCs w:val="20"/>
                 <w:lang w:eastAsia="fr-FR"/>
               </w:rPr>
-              <w:t>/06/2019 (première rédaction)</w:t>
+              <w:t>/07</w:t>
+            </w:r>
+            <w:r>
+              <w:rPr>
+                <w:rFonts w:eastAsia="Times New Roman" w:cstheme="minorHAnsi"/>
+                <w:b w:val="0"/>
+                <w:sz w:val="20"/>
+                <w:szCs w:val="20"/>
+                <w:lang w:eastAsia="fr-FR"/>
+              </w:rPr>
+              <w:t>/2019 (première rédaction)</w:t>
             </w:r>
           </w:p>
           <w:p>
@@ -6981,6 +6967,2242 @@
         </w:rPr>
       </w:pPr>
     </w:p>
+    <w:p>
+      <w:bookmarkStart w:id="24" w:name="_Toc12973367"/>
+      <w:bookmarkStart w:id="25" w:name="_Toc12973559"/>
+      <w:r>
+        <w:br w:type="page"/>
+      </w:r>
+    </w:p>
+    <w:tbl>
+      <w:tblPr>
+        <w:tblStyle w:val="Tableausimple1"/>
+        <w:tblpPr w:leftFromText="141" w:rightFromText="141" w:vertAnchor="text" w:horzAnchor="margin" w:tblpY="774"/>
+        <w:tblW w:w="0" w:type="auto"/>
+        <w:tblLook w:val="04A0" w:firstRow="1" w:lastRow="0" w:firstColumn="1" w:lastColumn="0" w:noHBand="0" w:noVBand="1"/>
+      </w:tblPr>
+      <w:tblGrid>
+        <w:gridCol w:w="2405"/>
+        <w:gridCol w:w="3636"/>
+        <w:gridCol w:w="3021"/>
+      </w:tblGrid>
+      <w:tr>
+        <w:trPr>
+          <w:cnfStyle w:val="100000000000" w:firstRow="1" w:lastRow="0" w:firstColumn="0" w:lastColumn="0" w:oddVBand="0" w:evenVBand="0" w:oddHBand="0" w:evenHBand="0" w:firstRowFirstColumn="0" w:firstRowLastColumn="0" w:lastRowFirstColumn="0" w:lastRowLastColumn="0"/>
+        </w:trPr>
+        <w:tc>
+          <w:tcPr>
+            <w:cnfStyle w:val="001000000000" w:firstRow="0" w:lastRow="0" w:firstColumn="1" w:lastColumn="0" w:oddVBand="0" w:evenVBand="0" w:oddHBand="0" w:evenHBand="0" w:firstRowFirstColumn="0" w:firstRowLastColumn="0" w:lastRowFirstColumn="0" w:lastRowLastColumn="0"/>
+            <w:tcW w:w="9062" w:type="dxa"/>
+            <w:gridSpan w:val="3"/>
+          </w:tcPr>
+          <w:p>
+            <w:pPr>
+              <w:rPr>
+                <w:rFonts w:ascii="Arial" w:hAnsi="Arial" w:cs="Arial"/>
+              </w:rPr>
+            </w:pPr>
+            <w:r>
+              <w:rPr>
+                <w:rFonts w:ascii="Arial" w:hAnsi="Arial" w:cs="Arial"/>
+              </w:rPr>
+              <w:lastRenderedPageBreak/>
+              <w:t>Commande cas n°2</w:t>
+            </w:r>
+          </w:p>
+        </w:tc>
+      </w:tr>
+      <w:tr>
+        <w:trPr>
+          <w:cnfStyle w:val="000000100000" w:firstRow="0" w:lastRow="0" w:firstColumn="0" w:lastColumn="0" w:oddVBand="0" w:evenVBand="0" w:oddHBand="1" w:evenHBand="0" w:firstRowFirstColumn="0" w:firstRowLastColumn="0" w:lastRowFirstColumn="0" w:lastRowLastColumn="0"/>
+        </w:trPr>
+        <w:tc>
+          <w:tcPr>
+            <w:cnfStyle w:val="001000000000" w:firstRow="0" w:lastRow="0" w:firstColumn="1" w:lastColumn="0" w:oddVBand="0" w:evenVBand="0" w:oddHBand="0" w:evenHBand="0" w:firstRowFirstColumn="0" w:firstRowLastColumn="0" w:lastRowFirstColumn="0" w:lastRowLastColumn="0"/>
+            <w:tcW w:w="9062" w:type="dxa"/>
+            <w:gridSpan w:val="3"/>
+          </w:tcPr>
+          <w:p>
+            <w:pPr>
+              <w:spacing w:before="120"/>
+              <w:rPr>
+                <w:rFonts w:eastAsia="Times New Roman" w:cstheme="minorHAnsi"/>
+                <w:sz w:val="20"/>
+                <w:szCs w:val="20"/>
+                <w:lang w:eastAsia="fr-FR"/>
+              </w:rPr>
+            </w:pPr>
+            <w:r>
+              <w:rPr>
+                <w:rFonts w:eastAsia="Times New Roman" w:cstheme="minorHAnsi"/>
+                <w:sz w:val="20"/>
+                <w:szCs w:val="20"/>
+                <w:lang w:eastAsia="fr-FR"/>
+              </w:rPr>
+              <w:t xml:space="preserve">Nom : </w:t>
+            </w:r>
+            <w:r>
+              <w:rPr>
+                <w:rFonts w:eastAsia="Times New Roman" w:cstheme="minorHAnsi"/>
+                <w:b w:val="0"/>
+                <w:sz w:val="20"/>
+                <w:szCs w:val="20"/>
+                <w:lang w:eastAsia="fr-FR"/>
+              </w:rPr>
+              <w:t>Passer une commande</w:t>
+            </w:r>
+            <w:r>
+              <w:rPr>
+                <w:rFonts w:eastAsia="Times New Roman" w:cstheme="minorHAnsi"/>
+                <w:b w:val="0"/>
+                <w:sz w:val="20"/>
+                <w:szCs w:val="20"/>
+                <w:lang w:eastAsia="fr-FR"/>
+              </w:rPr>
+              <w:t xml:space="preserve"> (package « commande »)</w:t>
+            </w:r>
+          </w:p>
+          <w:p>
+            <w:pPr>
+              <w:spacing w:before="120"/>
+              <w:rPr>
+                <w:rFonts w:eastAsia="Times New Roman" w:cstheme="minorHAnsi"/>
+                <w:sz w:val="20"/>
+                <w:szCs w:val="20"/>
+                <w:lang w:eastAsia="fr-FR"/>
+              </w:rPr>
+            </w:pPr>
+            <w:r>
+              <w:rPr>
+                <w:rFonts w:eastAsia="Times New Roman" w:cstheme="minorHAnsi"/>
+                <w:sz w:val="20"/>
+                <w:szCs w:val="20"/>
+                <w:lang w:eastAsia="fr-FR"/>
+              </w:rPr>
+              <w:t xml:space="preserve">Acteur(s) : </w:t>
+            </w:r>
+            <w:r>
+              <w:rPr>
+                <w:rFonts w:eastAsia="Times New Roman" w:cstheme="minorHAnsi"/>
+                <w:b w:val="0"/>
+                <w:sz w:val="20"/>
+                <w:szCs w:val="20"/>
+                <w:lang w:eastAsia="fr-FR"/>
+              </w:rPr>
+              <w:t>Acheteur (Client, vendeur, responsable de point de vente, responsable chaine OC pizza.</w:t>
+            </w:r>
+          </w:p>
+          <w:p>
+            <w:pPr>
+              <w:spacing w:before="120"/>
+              <w:rPr>
+                <w:rFonts w:eastAsia="Times New Roman" w:cstheme="minorHAnsi"/>
+                <w:sz w:val="20"/>
+                <w:szCs w:val="20"/>
+                <w:lang w:eastAsia="fr-FR"/>
+              </w:rPr>
+            </w:pPr>
+            <w:r>
+              <w:rPr>
+                <w:rFonts w:eastAsia="Times New Roman" w:cstheme="minorHAnsi"/>
+                <w:sz w:val="20"/>
+                <w:szCs w:val="20"/>
+                <w:lang w:eastAsia="fr-FR"/>
+              </w:rPr>
+              <w:t>Description :</w:t>
+            </w:r>
+            <w:r>
+              <w:rPr>
+                <w:rFonts w:eastAsia="Times New Roman" w:cstheme="minorHAnsi"/>
+                <w:b w:val="0"/>
+                <w:sz w:val="20"/>
+                <w:szCs w:val="20"/>
+                <w:lang w:eastAsia="fr-FR"/>
+              </w:rPr>
+              <w:t xml:space="preserve"> </w:t>
+            </w:r>
+            <w:r>
+              <w:rPr>
+                <w:rFonts w:eastAsia="Times New Roman" w:cstheme="minorHAnsi"/>
+                <w:b w:val="0"/>
+                <w:sz w:val="20"/>
+                <w:szCs w:val="20"/>
+                <w:lang w:eastAsia="fr-FR"/>
+              </w:rPr>
+              <w:t>Un client commande une pizza depuis le site web.</w:t>
+            </w:r>
+            <w:r>
+              <w:rPr>
+                <w:rFonts w:ascii="Gill Sans MT" w:hAnsi="Gill Sans MT"/>
+                <w:color w:val="323E4F" w:themeColor="text2" w:themeShade="BF"/>
+                <w:sz w:val="28"/>
+                <w:szCs w:val="28"/>
+              </w:rPr>
+              <w:t xml:space="preserve"> </w:t>
+            </w:r>
+            <w:r>
+              <w:rPr>
+                <w:rFonts w:cstheme="minorHAnsi"/>
+                <w:b w:val="0"/>
+                <w:sz w:val="20"/>
+                <w:szCs w:val="20"/>
+              </w:rPr>
+              <w:t xml:space="preserve">Il choisit ses produits, son mode de livraison et se connecte sur son profil. Il </w:t>
+            </w:r>
+            <w:r>
+              <w:rPr>
+                <w:rFonts w:cstheme="minorHAnsi"/>
+                <w:b w:val="0"/>
+                <w:sz w:val="20"/>
+                <w:szCs w:val="20"/>
+              </w:rPr>
+              <w:t>choisit soit de</w:t>
+            </w:r>
+            <w:r>
+              <w:rPr>
+                <w:rFonts w:cstheme="minorHAnsi"/>
+                <w:b w:val="0"/>
+                <w:sz w:val="20"/>
+                <w:szCs w:val="20"/>
+              </w:rPr>
+              <w:t xml:space="preserve"> régler immédiatement sa commande ou lors de la livraison.</w:t>
+            </w:r>
+          </w:p>
+          <w:p>
+            <w:pPr>
+              <w:spacing w:before="120"/>
+              <w:rPr>
+                <w:rFonts w:eastAsia="Times New Roman" w:cstheme="minorHAnsi"/>
+                <w:sz w:val="20"/>
+                <w:szCs w:val="20"/>
+                <w:lang w:eastAsia="fr-FR"/>
+              </w:rPr>
+            </w:pPr>
+            <w:r>
+              <w:rPr>
+                <w:rFonts w:eastAsia="Times New Roman" w:cstheme="minorHAnsi"/>
+                <w:sz w:val="20"/>
+                <w:szCs w:val="20"/>
+                <w:lang w:eastAsia="fr-FR"/>
+              </w:rPr>
+              <w:t xml:space="preserve">Auteur : </w:t>
+            </w:r>
+            <w:r>
+              <w:rPr>
+                <w:rFonts w:eastAsia="Times New Roman" w:cstheme="minorHAnsi"/>
+                <w:b w:val="0"/>
+                <w:sz w:val="20"/>
+                <w:szCs w:val="20"/>
+                <w:lang w:eastAsia="fr-FR"/>
+              </w:rPr>
+              <w:t>Vincent Blondel</w:t>
+            </w:r>
+          </w:p>
+          <w:p>
+            <w:pPr>
+              <w:spacing w:before="120"/>
+              <w:rPr>
+                <w:rFonts w:eastAsia="Times New Roman" w:cstheme="minorHAnsi"/>
+                <w:sz w:val="20"/>
+                <w:szCs w:val="20"/>
+                <w:lang w:eastAsia="fr-FR"/>
+              </w:rPr>
+            </w:pPr>
+            <w:r>
+              <w:rPr>
+                <w:rFonts w:eastAsia="Times New Roman" w:cstheme="minorHAnsi"/>
+                <w:sz w:val="20"/>
+                <w:szCs w:val="20"/>
+                <w:lang w:eastAsia="fr-FR"/>
+              </w:rPr>
+              <w:t xml:space="preserve">Date : </w:t>
+            </w:r>
+            <w:r>
+              <w:rPr>
+                <w:rFonts w:eastAsia="Times New Roman" w:cstheme="minorHAnsi"/>
+                <w:b w:val="0"/>
+                <w:sz w:val="20"/>
+                <w:szCs w:val="20"/>
+                <w:lang w:eastAsia="fr-FR"/>
+              </w:rPr>
+              <w:t>10/</w:t>
+            </w:r>
+            <w:r>
+              <w:rPr>
+                <w:rFonts w:eastAsia="Times New Roman" w:cstheme="minorHAnsi"/>
+                <w:b w:val="0"/>
+                <w:sz w:val="20"/>
+                <w:szCs w:val="20"/>
+                <w:lang w:eastAsia="fr-FR"/>
+              </w:rPr>
+              <w:t>07</w:t>
+            </w:r>
+            <w:r>
+              <w:rPr>
+                <w:rFonts w:eastAsia="Times New Roman" w:cstheme="minorHAnsi"/>
+                <w:b w:val="0"/>
+                <w:sz w:val="20"/>
+                <w:szCs w:val="20"/>
+                <w:lang w:eastAsia="fr-FR"/>
+              </w:rPr>
+              <w:t>/2019 (première rédaction)</w:t>
+            </w:r>
+          </w:p>
+          <w:p>
+            <w:pPr>
+              <w:spacing w:before="120"/>
+              <w:rPr>
+                <w:rFonts w:eastAsia="Times New Roman" w:cstheme="minorHAnsi"/>
+                <w:bCs w:val="0"/>
+                <w:sz w:val="20"/>
+                <w:szCs w:val="20"/>
+                <w:lang w:eastAsia="fr-FR"/>
+              </w:rPr>
+            </w:pPr>
+            <w:r>
+              <w:rPr>
+                <w:rFonts w:eastAsia="Times New Roman" w:cstheme="minorHAnsi"/>
+                <w:sz w:val="20"/>
+                <w:szCs w:val="20"/>
+                <w:lang w:eastAsia="fr-FR"/>
+              </w:rPr>
+              <w:t>Préconditions :</w:t>
+            </w:r>
+            <w:r>
+              <w:rPr>
+                <w:rFonts w:eastAsia="Times New Roman" w:cstheme="minorHAnsi"/>
+                <w:b w:val="0"/>
+                <w:sz w:val="20"/>
+                <w:szCs w:val="20"/>
+                <w:lang w:eastAsia="fr-FR"/>
+              </w:rPr>
+              <w:t xml:space="preserve"> </w:t>
+            </w:r>
+            <w:r>
+              <w:rPr>
+                <w:rFonts w:eastAsia="Times New Roman" w:cstheme="minorHAnsi"/>
+                <w:b w:val="0"/>
+                <w:sz w:val="20"/>
+                <w:szCs w:val="20"/>
+                <w:lang w:eastAsia="fr-FR"/>
+              </w:rPr>
+              <w:t>l’utilisateur est connecté au site web</w:t>
+            </w:r>
+          </w:p>
+          <w:p>
+            <w:pPr>
+              <w:spacing w:before="120"/>
+              <w:rPr>
+                <w:rFonts w:eastAsia="Times New Roman" w:cstheme="minorHAnsi"/>
+                <w:b w:val="0"/>
+                <w:sz w:val="20"/>
+                <w:szCs w:val="20"/>
+                <w:lang w:eastAsia="fr-FR"/>
+              </w:rPr>
+            </w:pPr>
+          </w:p>
+        </w:tc>
+      </w:tr>
+      <w:tr>
+        <w:trPr>
+          <w:trHeight w:val="351"/>
+        </w:trPr>
+        <w:tc>
+          <w:tcPr>
+            <w:cnfStyle w:val="001000000000" w:firstRow="0" w:lastRow="0" w:firstColumn="1" w:lastColumn="0" w:oddVBand="0" w:evenVBand="0" w:oddHBand="0" w:evenHBand="0" w:firstRowFirstColumn="0" w:firstRowLastColumn="0" w:lastRowFirstColumn="0" w:lastRowLastColumn="0"/>
+            <w:tcW w:w="9062" w:type="dxa"/>
+            <w:gridSpan w:val="3"/>
+          </w:tcPr>
+          <w:p>
+            <w:pPr>
+              <w:rPr>
+                <w:rFonts w:ascii="Arial" w:hAnsi="Arial" w:cs="Arial"/>
+                <w:sz w:val="20"/>
+                <w:szCs w:val="20"/>
+              </w:rPr>
+            </w:pPr>
+            <w:r>
+              <w:rPr>
+                <w:rFonts w:ascii="Arial" w:hAnsi="Arial" w:cs="Arial"/>
+                <w:sz w:val="20"/>
+                <w:szCs w:val="20"/>
+              </w:rPr>
+              <w:t xml:space="preserve">DESCRIPTION </w:t>
+            </w:r>
+          </w:p>
+        </w:tc>
+      </w:tr>
+      <w:tr>
+        <w:trPr>
+          <w:cnfStyle w:val="000000100000" w:firstRow="0" w:lastRow="0" w:firstColumn="0" w:lastColumn="0" w:oddVBand="0" w:evenVBand="0" w:oddHBand="1" w:evenHBand="0" w:firstRowFirstColumn="0" w:firstRowLastColumn="0" w:lastRowFirstColumn="0" w:lastRowLastColumn="0"/>
+          <w:trHeight w:val="383"/>
+        </w:trPr>
+        <w:tc>
+          <w:tcPr>
+            <w:cnfStyle w:val="001000000000" w:firstRow="0" w:lastRow="0" w:firstColumn="1" w:lastColumn="0" w:oddVBand="0" w:evenVBand="0" w:oddHBand="0" w:evenHBand="0" w:firstRowFirstColumn="0" w:firstRowLastColumn="0" w:lastRowFirstColumn="0" w:lastRowLastColumn="0"/>
+            <w:tcW w:w="9062" w:type="dxa"/>
+            <w:gridSpan w:val="3"/>
+          </w:tcPr>
+          <w:p>
+            <w:pPr>
+              <w:rPr>
+                <w:rFonts w:ascii="Arial" w:hAnsi="Arial" w:cs="Arial"/>
+                <w:sz w:val="20"/>
+                <w:szCs w:val="20"/>
+              </w:rPr>
+            </w:pPr>
+            <w:r>
+              <w:rPr>
+                <w:rFonts w:ascii="Arial" w:hAnsi="Arial" w:cs="Arial"/>
+                <w:sz w:val="20"/>
+                <w:szCs w:val="20"/>
+              </w:rPr>
+              <w:t xml:space="preserve">Le scénario nominal : </w:t>
+            </w:r>
+          </w:p>
+        </w:tc>
+      </w:tr>
+      <w:tr>
+        <w:trPr>
+          <w:trHeight w:val="383"/>
+        </w:trPr>
+        <w:tc>
+          <w:tcPr>
+            <w:cnfStyle w:val="001000000000" w:firstRow="0" w:lastRow="0" w:firstColumn="1" w:lastColumn="0" w:oddVBand="0" w:evenVBand="0" w:oddHBand="0" w:evenHBand="0" w:firstRowFirstColumn="0" w:firstRowLastColumn="0" w:lastRowFirstColumn="0" w:lastRowLastColumn="0"/>
+            <w:tcW w:w="2405" w:type="dxa"/>
+          </w:tcPr>
+          <w:p>
+            <w:pPr>
+              <w:rPr>
+                <w:rFonts w:ascii="Arial" w:hAnsi="Arial" w:cs="Arial"/>
+                <w:bCs w:val="0"/>
+                <w:sz w:val="20"/>
+                <w:szCs w:val="20"/>
+              </w:rPr>
+            </w:pPr>
+            <w:r>
+              <w:rPr>
+                <w:rFonts w:ascii="Arial" w:hAnsi="Arial" w:cs="Arial"/>
+                <w:bCs w:val="0"/>
+                <w:sz w:val="20"/>
+                <w:szCs w:val="20"/>
+              </w:rPr>
+              <w:t>Etape du scénario</w:t>
+            </w:r>
+          </w:p>
+        </w:tc>
+        <w:tc>
+          <w:tcPr>
+            <w:tcW w:w="3636" w:type="dxa"/>
+          </w:tcPr>
+          <w:p>
+            <w:pPr>
+              <w:cnfStyle w:val="000000000000" w:firstRow="0" w:lastRow="0" w:firstColumn="0" w:lastColumn="0" w:oddVBand="0" w:evenVBand="0" w:oddHBand="0" w:evenHBand="0" w:firstRowFirstColumn="0" w:firstRowLastColumn="0" w:lastRowFirstColumn="0" w:lastRowLastColumn="0"/>
+              <w:rPr>
+                <w:rFonts w:ascii="Arial" w:hAnsi="Arial" w:cs="Arial"/>
+                <w:b/>
+                <w:bCs/>
+                <w:sz w:val="20"/>
+                <w:szCs w:val="20"/>
+              </w:rPr>
+            </w:pPr>
+            <w:r>
+              <w:rPr>
+                <w:rFonts w:ascii="Arial" w:hAnsi="Arial" w:cs="Arial"/>
+                <w:b/>
+                <w:bCs/>
+                <w:sz w:val="20"/>
+                <w:szCs w:val="20"/>
+              </w:rPr>
+              <w:t>Utilisateur</w:t>
+            </w:r>
+          </w:p>
+        </w:tc>
+        <w:tc>
+          <w:tcPr>
+            <w:tcW w:w="3021" w:type="dxa"/>
+          </w:tcPr>
+          <w:p>
+            <w:pPr>
+              <w:cnfStyle w:val="000000000000" w:firstRow="0" w:lastRow="0" w:firstColumn="0" w:lastColumn="0" w:oddVBand="0" w:evenVBand="0" w:oddHBand="0" w:evenHBand="0" w:firstRowFirstColumn="0" w:firstRowLastColumn="0" w:lastRowFirstColumn="0" w:lastRowLastColumn="0"/>
+              <w:rPr>
+                <w:rFonts w:ascii="Arial" w:hAnsi="Arial" w:cs="Arial"/>
+                <w:b/>
+                <w:sz w:val="20"/>
+                <w:szCs w:val="20"/>
+              </w:rPr>
+            </w:pPr>
+            <w:r>
+              <w:rPr>
+                <w:rFonts w:ascii="Arial" w:hAnsi="Arial" w:cs="Arial"/>
+                <w:b/>
+                <w:sz w:val="20"/>
+                <w:szCs w:val="20"/>
+              </w:rPr>
+              <w:t>Système</w:t>
+            </w:r>
+          </w:p>
+        </w:tc>
+      </w:tr>
+      <w:tr>
+        <w:trPr>
+          <w:cnfStyle w:val="000000100000" w:firstRow="0" w:lastRow="0" w:firstColumn="0" w:lastColumn="0" w:oddVBand="0" w:evenVBand="0" w:oddHBand="1" w:evenHBand="0" w:firstRowFirstColumn="0" w:firstRowLastColumn="0" w:lastRowFirstColumn="0" w:lastRowLastColumn="0"/>
+          <w:trHeight w:val="429"/>
+        </w:trPr>
+        <w:tc>
+          <w:tcPr>
+            <w:cnfStyle w:val="001000000000" w:firstRow="0" w:lastRow="0" w:firstColumn="1" w:lastColumn="0" w:oddVBand="0" w:evenVBand="0" w:oddHBand="0" w:evenHBand="0" w:firstRowFirstColumn="0" w:firstRowLastColumn="0" w:lastRowFirstColumn="0" w:lastRowLastColumn="0"/>
+            <w:tcW w:w="2405" w:type="dxa"/>
+          </w:tcPr>
+          <w:p>
+            <w:pPr>
+              <w:pStyle w:val="NormalWeb"/>
+              <w:spacing w:before="120" w:beforeAutospacing="0" w:after="0" w:afterAutospacing="0"/>
+              <w:rPr>
+                <w:rFonts w:asciiTheme="minorHAnsi" w:hAnsiTheme="minorHAnsi" w:cstheme="minorHAnsi"/>
+                <w:bCs w:val="0"/>
+                <w:sz w:val="20"/>
+                <w:szCs w:val="20"/>
+              </w:rPr>
+            </w:pPr>
+            <w:r>
+              <w:rPr>
+                <w:rFonts w:asciiTheme="minorHAnsi" w:hAnsiTheme="minorHAnsi" w:cstheme="minorHAnsi"/>
+                <w:bCs w:val="0"/>
+                <w:sz w:val="20"/>
+                <w:szCs w:val="20"/>
+              </w:rPr>
+              <w:t>1</w:t>
+            </w:r>
+          </w:p>
+        </w:tc>
+        <w:tc>
+          <w:tcPr>
+            <w:tcW w:w="3636" w:type="dxa"/>
+          </w:tcPr>
+          <w:p>
+            <w:pPr>
+              <w:pStyle w:val="NormalWeb"/>
+              <w:spacing w:before="120" w:beforeAutospacing="0" w:after="0" w:afterAutospacing="0"/>
+              <w:cnfStyle w:val="000000100000" w:firstRow="0" w:lastRow="0" w:firstColumn="0" w:lastColumn="0" w:oddVBand="0" w:evenVBand="0" w:oddHBand="1" w:evenHBand="0" w:firstRowFirstColumn="0" w:firstRowLastColumn="0" w:lastRowFirstColumn="0" w:lastRowLastColumn="0"/>
+              <w:rPr>
+                <w:rFonts w:asciiTheme="minorHAnsi" w:hAnsiTheme="minorHAnsi" w:cstheme="minorHAnsi"/>
+                <w:bCs/>
+                <w:sz w:val="20"/>
+                <w:szCs w:val="20"/>
+              </w:rPr>
+            </w:pPr>
+            <w:r>
+              <w:rPr>
+                <w:rFonts w:asciiTheme="minorHAnsi" w:hAnsiTheme="minorHAnsi" w:cstheme="minorHAnsi"/>
+                <w:bCs/>
+                <w:sz w:val="20"/>
+                <w:szCs w:val="20"/>
+              </w:rPr>
+              <w:t>Ajouter des produits au panier</w:t>
+            </w:r>
+          </w:p>
+        </w:tc>
+        <w:tc>
+          <w:tcPr>
+            <w:tcW w:w="3021" w:type="dxa"/>
+          </w:tcPr>
+          <w:p>
+            <w:pPr>
+              <w:pStyle w:val="NormalWeb"/>
+              <w:spacing w:before="120" w:beforeAutospacing="0" w:after="0" w:afterAutospacing="0"/>
+              <w:cnfStyle w:val="000000100000" w:firstRow="0" w:lastRow="0" w:firstColumn="0" w:lastColumn="0" w:oddVBand="0" w:evenVBand="0" w:oddHBand="1" w:evenHBand="0" w:firstRowFirstColumn="0" w:firstRowLastColumn="0" w:lastRowFirstColumn="0" w:lastRowLastColumn="0"/>
+              <w:rPr>
+                <w:rFonts w:asciiTheme="minorHAnsi" w:hAnsiTheme="minorHAnsi" w:cstheme="minorHAnsi"/>
+                <w:sz w:val="20"/>
+                <w:szCs w:val="20"/>
+              </w:rPr>
+            </w:pPr>
+          </w:p>
+        </w:tc>
+      </w:tr>
+      <w:tr>
+        <w:trPr>
+          <w:trHeight w:val="423"/>
+        </w:trPr>
+        <w:tc>
+          <w:tcPr>
+            <w:cnfStyle w:val="001000000000" w:firstRow="0" w:lastRow="0" w:firstColumn="1" w:lastColumn="0" w:oddVBand="0" w:evenVBand="0" w:oddHBand="0" w:evenHBand="0" w:firstRowFirstColumn="0" w:firstRowLastColumn="0" w:lastRowFirstColumn="0" w:lastRowLastColumn="0"/>
+            <w:tcW w:w="2405" w:type="dxa"/>
+            <w:shd w:val="clear" w:color="auto" w:fill="F2F2F2" w:themeFill="background1" w:themeFillShade="F2"/>
+          </w:tcPr>
+          <w:p>
+            <w:pPr>
+              <w:pStyle w:val="NormalWeb"/>
+              <w:spacing w:before="120" w:beforeAutospacing="0" w:after="0" w:afterAutospacing="0"/>
+              <w:rPr>
+                <w:rFonts w:asciiTheme="minorHAnsi" w:hAnsiTheme="minorHAnsi" w:cstheme="minorHAnsi"/>
+                <w:bCs w:val="0"/>
+                <w:sz w:val="20"/>
+                <w:szCs w:val="20"/>
+              </w:rPr>
+            </w:pPr>
+            <w:r>
+              <w:rPr>
+                <w:rFonts w:asciiTheme="minorHAnsi" w:hAnsiTheme="minorHAnsi" w:cstheme="minorHAnsi"/>
+                <w:bCs w:val="0"/>
+                <w:sz w:val="20"/>
+                <w:szCs w:val="20"/>
+              </w:rPr>
+              <w:t>2</w:t>
+            </w:r>
+          </w:p>
+        </w:tc>
+        <w:tc>
+          <w:tcPr>
+            <w:tcW w:w="3636" w:type="dxa"/>
+            <w:shd w:val="clear" w:color="auto" w:fill="F2F2F2" w:themeFill="background1" w:themeFillShade="F2"/>
+          </w:tcPr>
+          <w:p>
+            <w:pPr>
+              <w:pStyle w:val="NormalWeb"/>
+              <w:spacing w:before="120" w:beforeAutospacing="0" w:after="0" w:afterAutospacing="0"/>
+              <w:cnfStyle w:val="000000000000" w:firstRow="0" w:lastRow="0" w:firstColumn="0" w:lastColumn="0" w:oddVBand="0" w:evenVBand="0" w:oddHBand="0" w:evenHBand="0" w:firstRowFirstColumn="0" w:firstRowLastColumn="0" w:lastRowFirstColumn="0" w:lastRowLastColumn="0"/>
+              <w:rPr>
+                <w:rFonts w:asciiTheme="minorHAnsi" w:hAnsiTheme="minorHAnsi" w:cstheme="minorHAnsi"/>
+                <w:bCs/>
+                <w:sz w:val="20"/>
+                <w:szCs w:val="20"/>
+              </w:rPr>
+            </w:pPr>
+          </w:p>
+        </w:tc>
+        <w:tc>
+          <w:tcPr>
+            <w:tcW w:w="3021" w:type="dxa"/>
+            <w:shd w:val="clear" w:color="auto" w:fill="F2F2F2" w:themeFill="background1" w:themeFillShade="F2"/>
+          </w:tcPr>
+          <w:p>
+            <w:pPr>
+              <w:pStyle w:val="NormalWeb"/>
+              <w:spacing w:before="120" w:beforeAutospacing="0" w:after="0" w:afterAutospacing="0"/>
+              <w:cnfStyle w:val="000000000000" w:firstRow="0" w:lastRow="0" w:firstColumn="0" w:lastColumn="0" w:oddVBand="0" w:evenVBand="0" w:oddHBand="0" w:evenHBand="0" w:firstRowFirstColumn="0" w:firstRowLastColumn="0" w:lastRowFirstColumn="0" w:lastRowLastColumn="0"/>
+              <w:rPr>
+                <w:rFonts w:asciiTheme="minorHAnsi" w:hAnsiTheme="minorHAnsi" w:cstheme="minorHAnsi"/>
+                <w:sz w:val="20"/>
+                <w:szCs w:val="20"/>
+              </w:rPr>
+            </w:pPr>
+            <w:r>
+              <w:rPr>
+                <w:rFonts w:asciiTheme="minorHAnsi" w:hAnsiTheme="minorHAnsi" w:cstheme="minorHAnsi"/>
+                <w:sz w:val="20"/>
+                <w:szCs w:val="20"/>
+              </w:rPr>
+              <w:t xml:space="preserve">Mettre à jour le panier </w:t>
+            </w:r>
+          </w:p>
+        </w:tc>
+      </w:tr>
+      <w:tr>
+        <w:trPr>
+          <w:cnfStyle w:val="000000100000" w:firstRow="0" w:lastRow="0" w:firstColumn="0" w:lastColumn="0" w:oddVBand="0" w:evenVBand="0" w:oddHBand="1" w:evenHBand="0" w:firstRowFirstColumn="0" w:firstRowLastColumn="0" w:lastRowFirstColumn="0" w:lastRowLastColumn="0"/>
+          <w:trHeight w:val="423"/>
+        </w:trPr>
+        <w:tc>
+          <w:tcPr>
+            <w:cnfStyle w:val="001000000000" w:firstRow="0" w:lastRow="0" w:firstColumn="1" w:lastColumn="0" w:oddVBand="0" w:evenVBand="0" w:oddHBand="0" w:evenHBand="0" w:firstRowFirstColumn="0" w:firstRowLastColumn="0" w:lastRowFirstColumn="0" w:lastRowLastColumn="0"/>
+            <w:tcW w:w="2405" w:type="dxa"/>
+          </w:tcPr>
+          <w:p>
+            <w:pPr>
+              <w:pStyle w:val="NormalWeb"/>
+              <w:spacing w:before="120" w:beforeAutospacing="0" w:after="0" w:afterAutospacing="0"/>
+              <w:rPr>
+                <w:rFonts w:asciiTheme="minorHAnsi" w:hAnsiTheme="minorHAnsi" w:cstheme="minorHAnsi"/>
+                <w:bCs w:val="0"/>
+                <w:sz w:val="20"/>
+                <w:szCs w:val="20"/>
+              </w:rPr>
+            </w:pPr>
+            <w:r>
+              <w:rPr>
+                <w:rFonts w:asciiTheme="minorHAnsi" w:hAnsiTheme="minorHAnsi" w:cstheme="minorHAnsi"/>
+                <w:bCs w:val="0"/>
+                <w:sz w:val="20"/>
+                <w:szCs w:val="20"/>
+              </w:rPr>
+              <w:t>3</w:t>
+            </w:r>
+          </w:p>
+        </w:tc>
+        <w:tc>
+          <w:tcPr>
+            <w:tcW w:w="3636" w:type="dxa"/>
+          </w:tcPr>
+          <w:p>
+            <w:pPr>
+              <w:pStyle w:val="NormalWeb"/>
+              <w:spacing w:before="120" w:beforeAutospacing="0" w:after="0" w:afterAutospacing="0"/>
+              <w:cnfStyle w:val="000000100000" w:firstRow="0" w:lastRow="0" w:firstColumn="0" w:lastColumn="0" w:oddVBand="0" w:evenVBand="0" w:oddHBand="1" w:evenHBand="0" w:firstRowFirstColumn="0" w:firstRowLastColumn="0" w:lastRowFirstColumn="0" w:lastRowLastColumn="0"/>
+              <w:rPr>
+                <w:rFonts w:asciiTheme="minorHAnsi" w:hAnsiTheme="minorHAnsi" w:cstheme="minorHAnsi"/>
+                <w:bCs/>
+                <w:sz w:val="20"/>
+                <w:szCs w:val="20"/>
+              </w:rPr>
+            </w:pPr>
+            <w:r>
+              <w:rPr>
+                <w:rFonts w:asciiTheme="minorHAnsi" w:hAnsiTheme="minorHAnsi" w:cstheme="minorHAnsi"/>
+                <w:bCs/>
+                <w:sz w:val="20"/>
+                <w:szCs w:val="20"/>
+              </w:rPr>
+              <w:t>Valider son panier</w:t>
+            </w:r>
+          </w:p>
+        </w:tc>
+        <w:tc>
+          <w:tcPr>
+            <w:tcW w:w="3021" w:type="dxa"/>
+          </w:tcPr>
+          <w:p>
+            <w:pPr>
+              <w:pStyle w:val="NormalWeb"/>
+              <w:spacing w:before="120" w:beforeAutospacing="0" w:after="0" w:afterAutospacing="0"/>
+              <w:cnfStyle w:val="000000100000" w:firstRow="0" w:lastRow="0" w:firstColumn="0" w:lastColumn="0" w:oddVBand="0" w:evenVBand="0" w:oddHBand="1" w:evenHBand="0" w:firstRowFirstColumn="0" w:firstRowLastColumn="0" w:lastRowFirstColumn="0" w:lastRowLastColumn="0"/>
+              <w:rPr>
+                <w:rFonts w:asciiTheme="minorHAnsi" w:hAnsiTheme="minorHAnsi" w:cstheme="minorHAnsi"/>
+                <w:sz w:val="20"/>
+                <w:szCs w:val="20"/>
+              </w:rPr>
+            </w:pPr>
+          </w:p>
+        </w:tc>
+      </w:tr>
+      <w:tr>
+        <w:trPr>
+          <w:trHeight w:val="423"/>
+        </w:trPr>
+        <w:tc>
+          <w:tcPr>
+            <w:cnfStyle w:val="001000000000" w:firstRow="0" w:lastRow="0" w:firstColumn="1" w:lastColumn="0" w:oddVBand="0" w:evenVBand="0" w:oddHBand="0" w:evenHBand="0" w:firstRowFirstColumn="0" w:firstRowLastColumn="0" w:lastRowFirstColumn="0" w:lastRowLastColumn="0"/>
+            <w:tcW w:w="2405" w:type="dxa"/>
+            <w:shd w:val="clear" w:color="auto" w:fill="F2F2F2" w:themeFill="background1" w:themeFillShade="F2"/>
+          </w:tcPr>
+          <w:p>
+            <w:pPr>
+              <w:pStyle w:val="NormalWeb"/>
+              <w:spacing w:before="120" w:beforeAutospacing="0" w:after="0" w:afterAutospacing="0"/>
+              <w:rPr>
+                <w:rFonts w:asciiTheme="minorHAnsi" w:hAnsiTheme="minorHAnsi" w:cstheme="minorHAnsi"/>
+                <w:bCs w:val="0"/>
+                <w:sz w:val="20"/>
+                <w:szCs w:val="20"/>
+              </w:rPr>
+            </w:pPr>
+            <w:r>
+              <w:rPr>
+                <w:rFonts w:asciiTheme="minorHAnsi" w:hAnsiTheme="minorHAnsi" w:cstheme="minorHAnsi"/>
+                <w:bCs w:val="0"/>
+                <w:sz w:val="20"/>
+                <w:szCs w:val="20"/>
+              </w:rPr>
+              <w:t>4</w:t>
+            </w:r>
+          </w:p>
+        </w:tc>
+        <w:tc>
+          <w:tcPr>
+            <w:tcW w:w="3636" w:type="dxa"/>
+            <w:shd w:val="clear" w:color="auto" w:fill="F2F2F2" w:themeFill="background1" w:themeFillShade="F2"/>
+          </w:tcPr>
+          <w:p>
+            <w:pPr>
+              <w:pStyle w:val="NormalWeb"/>
+              <w:spacing w:before="120" w:beforeAutospacing="0" w:after="0" w:afterAutospacing="0"/>
+              <w:cnfStyle w:val="000000000000" w:firstRow="0" w:lastRow="0" w:firstColumn="0" w:lastColumn="0" w:oddVBand="0" w:evenVBand="0" w:oddHBand="0" w:evenHBand="0" w:firstRowFirstColumn="0" w:firstRowLastColumn="0" w:lastRowFirstColumn="0" w:lastRowLastColumn="0"/>
+              <w:rPr>
+                <w:rFonts w:asciiTheme="minorHAnsi" w:hAnsiTheme="minorHAnsi" w:cstheme="minorHAnsi"/>
+                <w:bCs/>
+                <w:sz w:val="20"/>
+                <w:szCs w:val="20"/>
+              </w:rPr>
+            </w:pPr>
+            <w:r>
+              <w:rPr>
+                <w:rFonts w:asciiTheme="minorHAnsi" w:hAnsiTheme="minorHAnsi" w:cstheme="minorHAnsi"/>
+                <w:bCs/>
+                <w:sz w:val="20"/>
+                <w:szCs w:val="20"/>
+              </w:rPr>
+              <w:t>Choisir son mode de livraison</w:t>
+            </w:r>
+          </w:p>
+        </w:tc>
+        <w:tc>
+          <w:tcPr>
+            <w:tcW w:w="3021" w:type="dxa"/>
+            <w:shd w:val="clear" w:color="auto" w:fill="F2F2F2" w:themeFill="background1" w:themeFillShade="F2"/>
+          </w:tcPr>
+          <w:p>
+            <w:pPr>
+              <w:pStyle w:val="NormalWeb"/>
+              <w:spacing w:before="120" w:beforeAutospacing="0" w:after="0" w:afterAutospacing="0"/>
+              <w:cnfStyle w:val="000000000000" w:firstRow="0" w:lastRow="0" w:firstColumn="0" w:lastColumn="0" w:oddVBand="0" w:evenVBand="0" w:oddHBand="0" w:evenHBand="0" w:firstRowFirstColumn="0" w:firstRowLastColumn="0" w:lastRowFirstColumn="0" w:lastRowLastColumn="0"/>
+              <w:rPr>
+                <w:rFonts w:asciiTheme="minorHAnsi" w:hAnsiTheme="minorHAnsi" w:cstheme="minorHAnsi"/>
+                <w:sz w:val="20"/>
+                <w:szCs w:val="20"/>
+              </w:rPr>
+            </w:pPr>
+          </w:p>
+        </w:tc>
+      </w:tr>
+      <w:tr>
+        <w:trPr>
+          <w:cnfStyle w:val="000000100000" w:firstRow="0" w:lastRow="0" w:firstColumn="0" w:lastColumn="0" w:oddVBand="0" w:evenVBand="0" w:oddHBand="1" w:evenHBand="0" w:firstRowFirstColumn="0" w:firstRowLastColumn="0" w:lastRowFirstColumn="0" w:lastRowLastColumn="0"/>
+          <w:trHeight w:val="423"/>
+        </w:trPr>
+        <w:tc>
+          <w:tcPr>
+            <w:cnfStyle w:val="001000000000" w:firstRow="0" w:lastRow="0" w:firstColumn="1" w:lastColumn="0" w:oddVBand="0" w:evenVBand="0" w:oddHBand="0" w:evenHBand="0" w:firstRowFirstColumn="0" w:firstRowLastColumn="0" w:lastRowFirstColumn="0" w:lastRowLastColumn="0"/>
+            <w:tcW w:w="2405" w:type="dxa"/>
+          </w:tcPr>
+          <w:p>
+            <w:pPr>
+              <w:pStyle w:val="NormalWeb"/>
+              <w:spacing w:before="120" w:beforeAutospacing="0" w:after="0" w:afterAutospacing="0"/>
+              <w:rPr>
+                <w:rFonts w:asciiTheme="minorHAnsi" w:hAnsiTheme="minorHAnsi" w:cstheme="minorHAnsi"/>
+                <w:bCs w:val="0"/>
+                <w:sz w:val="20"/>
+                <w:szCs w:val="20"/>
+              </w:rPr>
+            </w:pPr>
+            <w:r>
+              <w:rPr>
+                <w:rFonts w:asciiTheme="minorHAnsi" w:hAnsiTheme="minorHAnsi" w:cstheme="minorHAnsi"/>
+                <w:bCs w:val="0"/>
+                <w:sz w:val="20"/>
+                <w:szCs w:val="20"/>
+              </w:rPr>
+              <w:t>5a</w:t>
+            </w:r>
+          </w:p>
+        </w:tc>
+        <w:tc>
+          <w:tcPr>
+            <w:tcW w:w="3636" w:type="dxa"/>
+          </w:tcPr>
+          <w:p>
+            <w:pPr>
+              <w:pStyle w:val="NormalWeb"/>
+              <w:spacing w:before="120" w:beforeAutospacing="0" w:after="0" w:afterAutospacing="0"/>
+              <w:cnfStyle w:val="000000100000" w:firstRow="0" w:lastRow="0" w:firstColumn="0" w:lastColumn="0" w:oddVBand="0" w:evenVBand="0" w:oddHBand="1" w:evenHBand="0" w:firstRowFirstColumn="0" w:firstRowLastColumn="0" w:lastRowFirstColumn="0" w:lastRowLastColumn="0"/>
+              <w:rPr>
+                <w:rFonts w:asciiTheme="minorHAnsi" w:hAnsiTheme="minorHAnsi" w:cstheme="minorHAnsi"/>
+                <w:bCs/>
+                <w:sz w:val="20"/>
+                <w:szCs w:val="20"/>
+              </w:rPr>
+            </w:pPr>
+            <w:r>
+              <w:rPr>
+                <w:rFonts w:asciiTheme="minorHAnsi" w:hAnsiTheme="minorHAnsi" w:cstheme="minorHAnsi"/>
+                <w:bCs/>
+                <w:sz w:val="20"/>
+                <w:szCs w:val="20"/>
+              </w:rPr>
+              <w:t>S’authentifier pour valider sa commande</w:t>
+            </w:r>
+          </w:p>
+        </w:tc>
+        <w:tc>
+          <w:tcPr>
+            <w:tcW w:w="3021" w:type="dxa"/>
+          </w:tcPr>
+          <w:p>
+            <w:pPr>
+              <w:pStyle w:val="NormalWeb"/>
+              <w:spacing w:before="120" w:beforeAutospacing="0" w:after="0" w:afterAutospacing="0"/>
+              <w:cnfStyle w:val="000000100000" w:firstRow="0" w:lastRow="0" w:firstColumn="0" w:lastColumn="0" w:oddVBand="0" w:evenVBand="0" w:oddHBand="1" w:evenHBand="0" w:firstRowFirstColumn="0" w:firstRowLastColumn="0" w:lastRowFirstColumn="0" w:lastRowLastColumn="0"/>
+              <w:rPr>
+                <w:rFonts w:asciiTheme="minorHAnsi" w:hAnsiTheme="minorHAnsi" w:cstheme="minorHAnsi"/>
+                <w:sz w:val="20"/>
+                <w:szCs w:val="20"/>
+              </w:rPr>
+            </w:pPr>
+          </w:p>
+        </w:tc>
+      </w:tr>
+      <w:tr>
+        <w:trPr>
+          <w:trHeight w:val="423"/>
+        </w:trPr>
+        <w:tc>
+          <w:tcPr>
+            <w:cnfStyle w:val="001000000000" w:firstRow="0" w:lastRow="0" w:firstColumn="1" w:lastColumn="0" w:oddVBand="0" w:evenVBand="0" w:oddHBand="0" w:evenHBand="0" w:firstRowFirstColumn="0" w:firstRowLastColumn="0" w:lastRowFirstColumn="0" w:lastRowLastColumn="0"/>
+            <w:tcW w:w="2405" w:type="dxa"/>
+            <w:shd w:val="clear" w:color="auto" w:fill="F2F2F2" w:themeFill="background1" w:themeFillShade="F2"/>
+          </w:tcPr>
+          <w:p>
+            <w:pPr>
+              <w:pStyle w:val="NormalWeb"/>
+              <w:spacing w:before="120" w:beforeAutospacing="0" w:after="0" w:afterAutospacing="0"/>
+              <w:rPr>
+                <w:rFonts w:asciiTheme="minorHAnsi" w:hAnsiTheme="minorHAnsi" w:cstheme="minorHAnsi"/>
+                <w:bCs w:val="0"/>
+                <w:sz w:val="20"/>
+                <w:szCs w:val="20"/>
+              </w:rPr>
+            </w:pPr>
+            <w:r>
+              <w:rPr>
+                <w:rFonts w:asciiTheme="minorHAnsi" w:hAnsiTheme="minorHAnsi" w:cstheme="minorHAnsi"/>
+                <w:bCs w:val="0"/>
+                <w:sz w:val="20"/>
+                <w:szCs w:val="20"/>
+              </w:rPr>
+              <w:t>5b</w:t>
+            </w:r>
+          </w:p>
+        </w:tc>
+        <w:tc>
+          <w:tcPr>
+            <w:tcW w:w="3636" w:type="dxa"/>
+            <w:shd w:val="clear" w:color="auto" w:fill="F2F2F2" w:themeFill="background1" w:themeFillShade="F2"/>
+          </w:tcPr>
+          <w:p>
+            <w:pPr>
+              <w:pStyle w:val="NormalWeb"/>
+              <w:spacing w:before="120" w:beforeAutospacing="0" w:after="0" w:afterAutospacing="0"/>
+              <w:cnfStyle w:val="000000000000" w:firstRow="0" w:lastRow="0" w:firstColumn="0" w:lastColumn="0" w:oddVBand="0" w:evenVBand="0" w:oddHBand="0" w:evenHBand="0" w:firstRowFirstColumn="0" w:firstRowLastColumn="0" w:lastRowFirstColumn="0" w:lastRowLastColumn="0"/>
+              <w:rPr>
+                <w:rFonts w:asciiTheme="minorHAnsi" w:hAnsiTheme="minorHAnsi" w:cstheme="minorHAnsi"/>
+                <w:bCs/>
+                <w:sz w:val="20"/>
+                <w:szCs w:val="20"/>
+              </w:rPr>
+            </w:pPr>
+            <w:r>
+              <w:rPr>
+                <w:rFonts w:asciiTheme="minorHAnsi" w:hAnsiTheme="minorHAnsi" w:cstheme="minorHAnsi"/>
+                <w:bCs/>
+                <w:sz w:val="20"/>
+                <w:szCs w:val="20"/>
+              </w:rPr>
+              <w:t>Créer un compte</w:t>
+            </w:r>
+            <w:r>
+              <w:rPr>
+                <w:rFonts w:asciiTheme="minorHAnsi" w:hAnsiTheme="minorHAnsi" w:cstheme="minorHAnsi"/>
+                <w:bCs/>
+                <w:sz w:val="20"/>
+                <w:szCs w:val="20"/>
+              </w:rPr>
+              <w:t xml:space="preserve"> pour valider sa commande</w:t>
+            </w:r>
+          </w:p>
+        </w:tc>
+        <w:tc>
+          <w:tcPr>
+            <w:tcW w:w="3021" w:type="dxa"/>
+            <w:shd w:val="clear" w:color="auto" w:fill="F2F2F2" w:themeFill="background1" w:themeFillShade="F2"/>
+          </w:tcPr>
+          <w:p>
+            <w:pPr>
+              <w:pStyle w:val="NormalWeb"/>
+              <w:spacing w:before="120" w:beforeAutospacing="0" w:after="0" w:afterAutospacing="0"/>
+              <w:cnfStyle w:val="000000000000" w:firstRow="0" w:lastRow="0" w:firstColumn="0" w:lastColumn="0" w:oddVBand="0" w:evenVBand="0" w:oddHBand="0" w:evenHBand="0" w:firstRowFirstColumn="0" w:firstRowLastColumn="0" w:lastRowFirstColumn="0" w:lastRowLastColumn="0"/>
+              <w:rPr>
+                <w:rFonts w:asciiTheme="minorHAnsi" w:hAnsiTheme="minorHAnsi" w:cstheme="minorHAnsi"/>
+                <w:sz w:val="20"/>
+                <w:szCs w:val="20"/>
+              </w:rPr>
+            </w:pPr>
+          </w:p>
+        </w:tc>
+      </w:tr>
+      <w:tr>
+        <w:trPr>
+          <w:cnfStyle w:val="000000100000" w:firstRow="0" w:lastRow="0" w:firstColumn="0" w:lastColumn="0" w:oddVBand="0" w:evenVBand="0" w:oddHBand="1" w:evenHBand="0" w:firstRowFirstColumn="0" w:firstRowLastColumn="0" w:lastRowFirstColumn="0" w:lastRowLastColumn="0"/>
+          <w:trHeight w:val="423"/>
+        </w:trPr>
+        <w:tc>
+          <w:tcPr>
+            <w:cnfStyle w:val="001000000000" w:firstRow="0" w:lastRow="0" w:firstColumn="1" w:lastColumn="0" w:oddVBand="0" w:evenVBand="0" w:oddHBand="0" w:evenHBand="0" w:firstRowFirstColumn="0" w:firstRowLastColumn="0" w:lastRowFirstColumn="0" w:lastRowLastColumn="0"/>
+            <w:tcW w:w="2405" w:type="dxa"/>
+          </w:tcPr>
+          <w:p>
+            <w:pPr>
+              <w:pStyle w:val="NormalWeb"/>
+              <w:spacing w:before="120" w:beforeAutospacing="0" w:after="0" w:afterAutospacing="0"/>
+              <w:rPr>
+                <w:rFonts w:asciiTheme="minorHAnsi" w:hAnsiTheme="minorHAnsi" w:cstheme="minorHAnsi"/>
+                <w:bCs w:val="0"/>
+                <w:sz w:val="20"/>
+                <w:szCs w:val="20"/>
+              </w:rPr>
+            </w:pPr>
+            <w:r>
+              <w:rPr>
+                <w:rFonts w:asciiTheme="minorHAnsi" w:hAnsiTheme="minorHAnsi" w:cstheme="minorHAnsi"/>
+                <w:bCs w:val="0"/>
+                <w:sz w:val="20"/>
+                <w:szCs w:val="20"/>
+              </w:rPr>
+              <w:t>7</w:t>
+            </w:r>
+          </w:p>
+        </w:tc>
+        <w:tc>
+          <w:tcPr>
+            <w:tcW w:w="3636" w:type="dxa"/>
+          </w:tcPr>
+          <w:p>
+            <w:pPr>
+              <w:pStyle w:val="NormalWeb"/>
+              <w:spacing w:before="120" w:beforeAutospacing="0" w:after="0" w:afterAutospacing="0"/>
+              <w:cnfStyle w:val="000000100000" w:firstRow="0" w:lastRow="0" w:firstColumn="0" w:lastColumn="0" w:oddVBand="0" w:evenVBand="0" w:oddHBand="1" w:evenHBand="0" w:firstRowFirstColumn="0" w:firstRowLastColumn="0" w:lastRowFirstColumn="0" w:lastRowLastColumn="0"/>
+              <w:rPr>
+                <w:rFonts w:asciiTheme="minorHAnsi" w:hAnsiTheme="minorHAnsi" w:cstheme="minorHAnsi"/>
+                <w:bCs/>
+                <w:sz w:val="20"/>
+                <w:szCs w:val="20"/>
+              </w:rPr>
+            </w:pPr>
+          </w:p>
+        </w:tc>
+        <w:tc>
+          <w:tcPr>
+            <w:tcW w:w="3021" w:type="dxa"/>
+          </w:tcPr>
+          <w:p>
+            <w:pPr>
+              <w:pStyle w:val="NormalWeb"/>
+              <w:spacing w:before="120" w:beforeAutospacing="0" w:after="0" w:afterAutospacing="0"/>
+              <w:cnfStyle w:val="000000100000" w:firstRow="0" w:lastRow="0" w:firstColumn="0" w:lastColumn="0" w:oddVBand="0" w:evenVBand="0" w:oddHBand="1" w:evenHBand="0" w:firstRowFirstColumn="0" w:firstRowLastColumn="0" w:lastRowFirstColumn="0" w:lastRowLastColumn="0"/>
+              <w:rPr>
+                <w:rFonts w:asciiTheme="minorHAnsi" w:hAnsiTheme="minorHAnsi" w:cstheme="minorHAnsi"/>
+                <w:sz w:val="20"/>
+                <w:szCs w:val="20"/>
+              </w:rPr>
+            </w:pPr>
+            <w:r>
+              <w:rPr>
+                <w:rFonts w:asciiTheme="minorHAnsi" w:hAnsiTheme="minorHAnsi" w:cstheme="minorHAnsi"/>
+                <w:sz w:val="20"/>
+                <w:szCs w:val="20"/>
+              </w:rPr>
+              <w:t>Appel cas d’utilisation profil</w:t>
+            </w:r>
+          </w:p>
+        </w:tc>
+      </w:tr>
+      <w:tr>
+        <w:trPr>
+          <w:trHeight w:val="423"/>
+        </w:trPr>
+        <w:tc>
+          <w:tcPr>
+            <w:cnfStyle w:val="001000000000" w:firstRow="0" w:lastRow="0" w:firstColumn="1" w:lastColumn="0" w:oddVBand="0" w:evenVBand="0" w:oddHBand="0" w:evenHBand="0" w:firstRowFirstColumn="0" w:firstRowLastColumn="0" w:lastRowFirstColumn="0" w:lastRowLastColumn="0"/>
+            <w:tcW w:w="2405" w:type="dxa"/>
+            <w:shd w:val="clear" w:color="auto" w:fill="F2F2F2" w:themeFill="background1" w:themeFillShade="F2"/>
+          </w:tcPr>
+          <w:p>
+            <w:pPr>
+              <w:pStyle w:val="NormalWeb"/>
+              <w:spacing w:before="120" w:beforeAutospacing="0" w:after="0" w:afterAutospacing="0"/>
+              <w:rPr>
+                <w:rFonts w:asciiTheme="minorHAnsi" w:hAnsiTheme="minorHAnsi" w:cstheme="minorHAnsi"/>
+                <w:bCs w:val="0"/>
+                <w:sz w:val="20"/>
+                <w:szCs w:val="20"/>
+              </w:rPr>
+            </w:pPr>
+            <w:r>
+              <w:rPr>
+                <w:rFonts w:asciiTheme="minorHAnsi" w:hAnsiTheme="minorHAnsi" w:cstheme="minorHAnsi"/>
+                <w:bCs w:val="0"/>
+                <w:sz w:val="20"/>
+                <w:szCs w:val="20"/>
+              </w:rPr>
+              <w:t>8</w:t>
+            </w:r>
+          </w:p>
+        </w:tc>
+        <w:tc>
+          <w:tcPr>
+            <w:tcW w:w="3636" w:type="dxa"/>
+            <w:shd w:val="clear" w:color="auto" w:fill="F2F2F2" w:themeFill="background1" w:themeFillShade="F2"/>
+          </w:tcPr>
+          <w:p>
+            <w:pPr>
+              <w:pStyle w:val="NormalWeb"/>
+              <w:spacing w:before="120" w:beforeAutospacing="0" w:after="0" w:afterAutospacing="0"/>
+              <w:cnfStyle w:val="000000000000" w:firstRow="0" w:lastRow="0" w:firstColumn="0" w:lastColumn="0" w:oddVBand="0" w:evenVBand="0" w:oddHBand="0" w:evenHBand="0" w:firstRowFirstColumn="0" w:firstRowLastColumn="0" w:lastRowFirstColumn="0" w:lastRowLastColumn="0"/>
+              <w:rPr>
+                <w:rFonts w:asciiTheme="minorHAnsi" w:hAnsiTheme="minorHAnsi" w:cstheme="minorHAnsi"/>
+                <w:bCs/>
+                <w:sz w:val="20"/>
+                <w:szCs w:val="20"/>
+              </w:rPr>
+            </w:pPr>
+          </w:p>
+        </w:tc>
+        <w:tc>
+          <w:tcPr>
+            <w:tcW w:w="3021" w:type="dxa"/>
+            <w:shd w:val="clear" w:color="auto" w:fill="F2F2F2" w:themeFill="background1" w:themeFillShade="F2"/>
+          </w:tcPr>
+          <w:p>
+            <w:pPr>
+              <w:pStyle w:val="NormalWeb"/>
+              <w:spacing w:before="120" w:beforeAutospacing="0" w:after="0" w:afterAutospacing="0"/>
+              <w:cnfStyle w:val="000000000000" w:firstRow="0" w:lastRow="0" w:firstColumn="0" w:lastColumn="0" w:oddVBand="0" w:evenVBand="0" w:oddHBand="0" w:evenHBand="0" w:firstRowFirstColumn="0" w:firstRowLastColumn="0" w:lastRowFirstColumn="0" w:lastRowLastColumn="0"/>
+              <w:rPr>
+                <w:rFonts w:asciiTheme="minorHAnsi" w:hAnsiTheme="minorHAnsi" w:cstheme="minorHAnsi"/>
+                <w:sz w:val="20"/>
+                <w:szCs w:val="20"/>
+              </w:rPr>
+            </w:pPr>
+            <w:r>
+              <w:rPr>
+                <w:rFonts w:asciiTheme="minorHAnsi" w:hAnsiTheme="minorHAnsi" w:cstheme="minorHAnsi"/>
+                <w:sz w:val="20"/>
+                <w:szCs w:val="20"/>
+              </w:rPr>
+              <w:t>Connexion au profil client</w:t>
+            </w:r>
+          </w:p>
+        </w:tc>
+      </w:tr>
+      <w:tr>
+        <w:trPr>
+          <w:cnfStyle w:val="000000100000" w:firstRow="0" w:lastRow="0" w:firstColumn="0" w:lastColumn="0" w:oddVBand="0" w:evenVBand="0" w:oddHBand="1" w:evenHBand="0" w:firstRowFirstColumn="0" w:firstRowLastColumn="0" w:lastRowFirstColumn="0" w:lastRowLastColumn="0"/>
+          <w:trHeight w:val="423"/>
+        </w:trPr>
+        <w:tc>
+          <w:tcPr>
+            <w:cnfStyle w:val="001000000000" w:firstRow="0" w:lastRow="0" w:firstColumn="1" w:lastColumn="0" w:oddVBand="0" w:evenVBand="0" w:oddHBand="0" w:evenHBand="0" w:firstRowFirstColumn="0" w:firstRowLastColumn="0" w:lastRowFirstColumn="0" w:lastRowLastColumn="0"/>
+            <w:tcW w:w="2405" w:type="dxa"/>
+          </w:tcPr>
+          <w:p>
+            <w:pPr>
+              <w:pStyle w:val="NormalWeb"/>
+              <w:spacing w:before="120" w:beforeAutospacing="0" w:after="0" w:afterAutospacing="0"/>
+              <w:rPr>
+                <w:rFonts w:asciiTheme="minorHAnsi" w:hAnsiTheme="minorHAnsi" w:cstheme="minorHAnsi"/>
+                <w:bCs w:val="0"/>
+                <w:sz w:val="20"/>
+                <w:szCs w:val="20"/>
+              </w:rPr>
+            </w:pPr>
+            <w:r>
+              <w:rPr>
+                <w:rFonts w:asciiTheme="minorHAnsi" w:hAnsiTheme="minorHAnsi" w:cstheme="minorHAnsi"/>
+                <w:bCs w:val="0"/>
+                <w:sz w:val="20"/>
+                <w:szCs w:val="20"/>
+              </w:rPr>
+              <w:t>9</w:t>
+            </w:r>
+          </w:p>
+        </w:tc>
+        <w:tc>
+          <w:tcPr>
+            <w:tcW w:w="3636" w:type="dxa"/>
+          </w:tcPr>
+          <w:p>
+            <w:pPr>
+              <w:pStyle w:val="NormalWeb"/>
+              <w:spacing w:before="120" w:beforeAutospacing="0" w:after="0" w:afterAutospacing="0"/>
+              <w:cnfStyle w:val="000000100000" w:firstRow="0" w:lastRow="0" w:firstColumn="0" w:lastColumn="0" w:oddVBand="0" w:evenVBand="0" w:oddHBand="1" w:evenHBand="0" w:firstRowFirstColumn="0" w:firstRowLastColumn="0" w:lastRowFirstColumn="0" w:lastRowLastColumn="0"/>
+              <w:rPr>
+                <w:rFonts w:asciiTheme="minorHAnsi" w:hAnsiTheme="minorHAnsi" w:cstheme="minorHAnsi"/>
+                <w:bCs/>
+                <w:sz w:val="20"/>
+                <w:szCs w:val="20"/>
+              </w:rPr>
+            </w:pPr>
+            <w:r>
+              <w:rPr>
+                <w:rFonts w:asciiTheme="minorHAnsi" w:hAnsiTheme="minorHAnsi" w:cstheme="minorHAnsi"/>
+                <w:bCs/>
+                <w:sz w:val="20"/>
+                <w:szCs w:val="20"/>
+              </w:rPr>
+              <w:t>Confirmer adresse de livraison</w:t>
+            </w:r>
+          </w:p>
+        </w:tc>
+        <w:tc>
+          <w:tcPr>
+            <w:tcW w:w="3021" w:type="dxa"/>
+          </w:tcPr>
+          <w:p>
+            <w:pPr>
+              <w:pStyle w:val="NormalWeb"/>
+              <w:spacing w:before="120" w:beforeAutospacing="0" w:after="0" w:afterAutospacing="0"/>
+              <w:cnfStyle w:val="000000100000" w:firstRow="0" w:lastRow="0" w:firstColumn="0" w:lastColumn="0" w:oddVBand="0" w:evenVBand="0" w:oddHBand="1" w:evenHBand="0" w:firstRowFirstColumn="0" w:firstRowLastColumn="0" w:lastRowFirstColumn="0" w:lastRowLastColumn="0"/>
+              <w:rPr>
+                <w:rFonts w:asciiTheme="minorHAnsi" w:hAnsiTheme="minorHAnsi" w:cstheme="minorHAnsi"/>
+                <w:sz w:val="20"/>
+                <w:szCs w:val="20"/>
+              </w:rPr>
+            </w:pPr>
+          </w:p>
+        </w:tc>
+      </w:tr>
+      <w:tr>
+        <w:trPr>
+          <w:trHeight w:val="423"/>
+        </w:trPr>
+        <w:tc>
+          <w:tcPr>
+            <w:cnfStyle w:val="001000000000" w:firstRow="0" w:lastRow="0" w:firstColumn="1" w:lastColumn="0" w:oddVBand="0" w:evenVBand="0" w:oddHBand="0" w:evenHBand="0" w:firstRowFirstColumn="0" w:firstRowLastColumn="0" w:lastRowFirstColumn="0" w:lastRowLastColumn="0"/>
+            <w:tcW w:w="2405" w:type="dxa"/>
+            <w:shd w:val="clear" w:color="auto" w:fill="F2F2F2" w:themeFill="background1" w:themeFillShade="F2"/>
+          </w:tcPr>
+          <w:p>
+            <w:pPr>
+              <w:pStyle w:val="NormalWeb"/>
+              <w:spacing w:before="120" w:beforeAutospacing="0" w:after="0" w:afterAutospacing="0"/>
+              <w:rPr>
+                <w:rFonts w:asciiTheme="minorHAnsi" w:hAnsiTheme="minorHAnsi" w:cstheme="minorHAnsi"/>
+                <w:bCs w:val="0"/>
+                <w:sz w:val="20"/>
+                <w:szCs w:val="20"/>
+              </w:rPr>
+            </w:pPr>
+            <w:r>
+              <w:rPr>
+                <w:rFonts w:asciiTheme="minorHAnsi" w:hAnsiTheme="minorHAnsi" w:cstheme="minorHAnsi"/>
+                <w:bCs w:val="0"/>
+                <w:sz w:val="20"/>
+                <w:szCs w:val="20"/>
+              </w:rPr>
+              <w:t>10</w:t>
+            </w:r>
+          </w:p>
+        </w:tc>
+        <w:tc>
+          <w:tcPr>
+            <w:tcW w:w="3636" w:type="dxa"/>
+            <w:shd w:val="clear" w:color="auto" w:fill="F2F2F2" w:themeFill="background1" w:themeFillShade="F2"/>
+          </w:tcPr>
+          <w:p>
+            <w:pPr>
+              <w:pStyle w:val="NormalWeb"/>
+              <w:spacing w:before="120" w:beforeAutospacing="0" w:after="0" w:afterAutospacing="0"/>
+              <w:cnfStyle w:val="000000000000" w:firstRow="0" w:lastRow="0" w:firstColumn="0" w:lastColumn="0" w:oddVBand="0" w:evenVBand="0" w:oddHBand="0" w:evenHBand="0" w:firstRowFirstColumn="0" w:firstRowLastColumn="0" w:lastRowFirstColumn="0" w:lastRowLastColumn="0"/>
+              <w:rPr>
+                <w:rFonts w:asciiTheme="minorHAnsi" w:hAnsiTheme="minorHAnsi" w:cstheme="minorHAnsi"/>
+                <w:bCs/>
+                <w:sz w:val="20"/>
+                <w:szCs w:val="20"/>
+              </w:rPr>
+            </w:pPr>
+            <w:r>
+              <w:rPr>
+                <w:rFonts w:asciiTheme="minorHAnsi" w:hAnsiTheme="minorHAnsi" w:cstheme="minorHAnsi"/>
+                <w:bCs/>
+                <w:sz w:val="20"/>
+                <w:szCs w:val="20"/>
+              </w:rPr>
+              <w:t>Choisir son mode de paiement</w:t>
+            </w:r>
+          </w:p>
+        </w:tc>
+        <w:tc>
+          <w:tcPr>
+            <w:tcW w:w="3021" w:type="dxa"/>
+            <w:shd w:val="clear" w:color="auto" w:fill="F2F2F2" w:themeFill="background1" w:themeFillShade="F2"/>
+          </w:tcPr>
+          <w:p>
+            <w:pPr>
+              <w:pStyle w:val="NormalWeb"/>
+              <w:spacing w:before="120" w:beforeAutospacing="0" w:after="0" w:afterAutospacing="0"/>
+              <w:cnfStyle w:val="000000000000" w:firstRow="0" w:lastRow="0" w:firstColumn="0" w:lastColumn="0" w:oddVBand="0" w:evenVBand="0" w:oddHBand="0" w:evenHBand="0" w:firstRowFirstColumn="0" w:firstRowLastColumn="0" w:lastRowFirstColumn="0" w:lastRowLastColumn="0"/>
+              <w:rPr>
+                <w:rFonts w:asciiTheme="minorHAnsi" w:hAnsiTheme="minorHAnsi" w:cstheme="minorHAnsi"/>
+                <w:sz w:val="20"/>
+                <w:szCs w:val="20"/>
+              </w:rPr>
+            </w:pPr>
+          </w:p>
+        </w:tc>
+      </w:tr>
+      <w:tr>
+        <w:trPr>
+          <w:cnfStyle w:val="000000100000" w:firstRow="0" w:lastRow="0" w:firstColumn="0" w:lastColumn="0" w:oddVBand="0" w:evenVBand="0" w:oddHBand="1" w:evenHBand="0" w:firstRowFirstColumn="0" w:firstRowLastColumn="0" w:lastRowFirstColumn="0" w:lastRowLastColumn="0"/>
+          <w:trHeight w:val="423"/>
+        </w:trPr>
+        <w:tc>
+          <w:tcPr>
+            <w:cnfStyle w:val="001000000000" w:firstRow="0" w:lastRow="0" w:firstColumn="1" w:lastColumn="0" w:oddVBand="0" w:evenVBand="0" w:oddHBand="0" w:evenHBand="0" w:firstRowFirstColumn="0" w:firstRowLastColumn="0" w:lastRowFirstColumn="0" w:lastRowLastColumn="0"/>
+            <w:tcW w:w="2405" w:type="dxa"/>
+          </w:tcPr>
+          <w:p>
+            <w:pPr>
+              <w:pStyle w:val="NormalWeb"/>
+              <w:spacing w:before="120" w:beforeAutospacing="0" w:after="0" w:afterAutospacing="0"/>
+              <w:rPr>
+                <w:rFonts w:asciiTheme="minorHAnsi" w:hAnsiTheme="minorHAnsi" w:cstheme="minorHAnsi"/>
+                <w:sz w:val="20"/>
+                <w:szCs w:val="20"/>
+              </w:rPr>
+            </w:pPr>
+            <w:r>
+              <w:rPr>
+                <w:rFonts w:asciiTheme="minorHAnsi" w:hAnsiTheme="minorHAnsi" w:cstheme="minorHAnsi"/>
+                <w:sz w:val="20"/>
+                <w:szCs w:val="20"/>
+              </w:rPr>
+              <w:t>11</w:t>
+            </w:r>
+          </w:p>
+        </w:tc>
+        <w:tc>
+          <w:tcPr>
+            <w:tcW w:w="3636" w:type="dxa"/>
+          </w:tcPr>
+          <w:p>
+            <w:pPr>
+              <w:pStyle w:val="NormalWeb"/>
+              <w:spacing w:before="120" w:beforeAutospacing="0" w:after="0" w:afterAutospacing="0"/>
+              <w:cnfStyle w:val="000000100000" w:firstRow="0" w:lastRow="0" w:firstColumn="0" w:lastColumn="0" w:oddVBand="0" w:evenVBand="0" w:oddHBand="1" w:evenHBand="0" w:firstRowFirstColumn="0" w:firstRowLastColumn="0" w:lastRowFirstColumn="0" w:lastRowLastColumn="0"/>
+              <w:rPr>
+                <w:rFonts w:asciiTheme="minorHAnsi" w:hAnsiTheme="minorHAnsi" w:cstheme="minorHAnsi"/>
+                <w:bCs/>
+                <w:sz w:val="20"/>
+                <w:szCs w:val="20"/>
+              </w:rPr>
+            </w:pPr>
+            <w:r>
+              <w:rPr>
+                <w:rFonts w:asciiTheme="minorHAnsi" w:hAnsiTheme="minorHAnsi" w:cstheme="minorHAnsi"/>
+                <w:bCs/>
+                <w:sz w:val="20"/>
+                <w:szCs w:val="20"/>
+              </w:rPr>
+              <w:t>Valider la commande</w:t>
+            </w:r>
+          </w:p>
+        </w:tc>
+        <w:tc>
+          <w:tcPr>
+            <w:tcW w:w="3021" w:type="dxa"/>
+          </w:tcPr>
+          <w:p>
+            <w:pPr>
+              <w:pStyle w:val="NormalWeb"/>
+              <w:spacing w:before="120" w:beforeAutospacing="0" w:after="0" w:afterAutospacing="0"/>
+              <w:cnfStyle w:val="000000100000" w:firstRow="0" w:lastRow="0" w:firstColumn="0" w:lastColumn="0" w:oddVBand="0" w:evenVBand="0" w:oddHBand="1" w:evenHBand="0" w:firstRowFirstColumn="0" w:firstRowLastColumn="0" w:lastRowFirstColumn="0" w:lastRowLastColumn="0"/>
+              <w:rPr>
+                <w:rFonts w:asciiTheme="minorHAnsi" w:hAnsiTheme="minorHAnsi" w:cstheme="minorHAnsi"/>
+                <w:sz w:val="20"/>
+                <w:szCs w:val="20"/>
+              </w:rPr>
+            </w:pPr>
+          </w:p>
+        </w:tc>
+      </w:tr>
+      <w:tr>
+        <w:trPr>
+          <w:trHeight w:val="423"/>
+        </w:trPr>
+        <w:tc>
+          <w:tcPr>
+            <w:cnfStyle w:val="001000000000" w:firstRow="0" w:lastRow="0" w:firstColumn="1" w:lastColumn="0" w:oddVBand="0" w:evenVBand="0" w:oddHBand="0" w:evenHBand="0" w:firstRowFirstColumn="0" w:firstRowLastColumn="0" w:lastRowFirstColumn="0" w:lastRowLastColumn="0"/>
+            <w:tcW w:w="2405" w:type="dxa"/>
+            <w:shd w:val="clear" w:color="auto" w:fill="F2F2F2" w:themeFill="background1" w:themeFillShade="F2"/>
+          </w:tcPr>
+          <w:p>
+            <w:pPr>
+              <w:pStyle w:val="NormalWeb"/>
+              <w:spacing w:before="120" w:beforeAutospacing="0" w:after="0" w:afterAutospacing="0"/>
+              <w:rPr>
+                <w:rFonts w:asciiTheme="minorHAnsi" w:hAnsiTheme="minorHAnsi" w:cstheme="minorHAnsi"/>
+                <w:sz w:val="20"/>
+                <w:szCs w:val="20"/>
+              </w:rPr>
+            </w:pPr>
+            <w:r>
+              <w:rPr>
+                <w:rFonts w:asciiTheme="minorHAnsi" w:hAnsiTheme="minorHAnsi" w:cstheme="minorHAnsi"/>
+                <w:sz w:val="20"/>
+                <w:szCs w:val="20"/>
+              </w:rPr>
+              <w:t>12</w:t>
+            </w:r>
+          </w:p>
+        </w:tc>
+        <w:tc>
+          <w:tcPr>
+            <w:tcW w:w="3636" w:type="dxa"/>
+            <w:shd w:val="clear" w:color="auto" w:fill="F2F2F2" w:themeFill="background1" w:themeFillShade="F2"/>
+          </w:tcPr>
+          <w:p>
+            <w:pPr>
+              <w:pStyle w:val="NormalWeb"/>
+              <w:spacing w:before="120" w:beforeAutospacing="0" w:after="0" w:afterAutospacing="0"/>
+              <w:cnfStyle w:val="000000000000" w:firstRow="0" w:lastRow="0" w:firstColumn="0" w:lastColumn="0" w:oddVBand="0" w:evenVBand="0" w:oddHBand="0" w:evenHBand="0" w:firstRowFirstColumn="0" w:firstRowLastColumn="0" w:lastRowFirstColumn="0" w:lastRowLastColumn="0"/>
+              <w:rPr>
+                <w:rFonts w:asciiTheme="minorHAnsi" w:hAnsiTheme="minorHAnsi" w:cstheme="minorHAnsi"/>
+                <w:bCs/>
+                <w:sz w:val="20"/>
+                <w:szCs w:val="20"/>
+              </w:rPr>
+            </w:pPr>
+          </w:p>
+        </w:tc>
+        <w:tc>
+          <w:tcPr>
+            <w:tcW w:w="3021" w:type="dxa"/>
+            <w:shd w:val="clear" w:color="auto" w:fill="F2F2F2" w:themeFill="background1" w:themeFillShade="F2"/>
+          </w:tcPr>
+          <w:p>
+            <w:pPr>
+              <w:pStyle w:val="NormalWeb"/>
+              <w:spacing w:before="120" w:beforeAutospacing="0" w:after="0" w:afterAutospacing="0"/>
+              <w:cnfStyle w:val="000000000000" w:firstRow="0" w:lastRow="0" w:firstColumn="0" w:lastColumn="0" w:oddVBand="0" w:evenVBand="0" w:oddHBand="0" w:evenHBand="0" w:firstRowFirstColumn="0" w:firstRowLastColumn="0" w:lastRowFirstColumn="0" w:lastRowLastColumn="0"/>
+              <w:rPr>
+                <w:rFonts w:asciiTheme="minorHAnsi" w:hAnsiTheme="minorHAnsi" w:cstheme="minorHAnsi"/>
+                <w:sz w:val="20"/>
+                <w:szCs w:val="20"/>
+              </w:rPr>
+            </w:pPr>
+            <w:r>
+              <w:rPr>
+                <w:rFonts w:asciiTheme="minorHAnsi" w:hAnsiTheme="minorHAnsi" w:cstheme="minorHAnsi"/>
+                <w:sz w:val="20"/>
+                <w:szCs w:val="20"/>
+              </w:rPr>
+              <w:t>Déduire du stock les quantités lié à la commande</w:t>
+            </w:r>
+          </w:p>
+        </w:tc>
+      </w:tr>
+      <w:tr>
+        <w:trPr>
+          <w:cnfStyle w:val="000000100000" w:firstRow="0" w:lastRow="0" w:firstColumn="0" w:lastColumn="0" w:oddVBand="0" w:evenVBand="0" w:oddHBand="1" w:evenHBand="0" w:firstRowFirstColumn="0" w:firstRowLastColumn="0" w:lastRowFirstColumn="0" w:lastRowLastColumn="0"/>
+          <w:trHeight w:val="423"/>
+        </w:trPr>
+        <w:tc>
+          <w:tcPr>
+            <w:cnfStyle w:val="001000000000" w:firstRow="0" w:lastRow="0" w:firstColumn="1" w:lastColumn="0" w:oddVBand="0" w:evenVBand="0" w:oddHBand="0" w:evenHBand="0" w:firstRowFirstColumn="0" w:firstRowLastColumn="0" w:lastRowFirstColumn="0" w:lastRowLastColumn="0"/>
+            <w:tcW w:w="2405" w:type="dxa"/>
+          </w:tcPr>
+          <w:p>
+            <w:pPr>
+              <w:pStyle w:val="NormalWeb"/>
+              <w:spacing w:before="120" w:beforeAutospacing="0" w:after="0" w:afterAutospacing="0"/>
+              <w:rPr>
+                <w:rFonts w:asciiTheme="minorHAnsi" w:hAnsiTheme="minorHAnsi" w:cstheme="minorHAnsi"/>
+                <w:sz w:val="20"/>
+                <w:szCs w:val="20"/>
+              </w:rPr>
+            </w:pPr>
+            <w:r>
+              <w:rPr>
+                <w:rFonts w:asciiTheme="minorHAnsi" w:hAnsiTheme="minorHAnsi" w:cstheme="minorHAnsi"/>
+                <w:sz w:val="20"/>
+                <w:szCs w:val="20"/>
+              </w:rPr>
+              <w:t>13</w:t>
+            </w:r>
+          </w:p>
+        </w:tc>
+        <w:tc>
+          <w:tcPr>
+            <w:tcW w:w="3636" w:type="dxa"/>
+          </w:tcPr>
+          <w:p>
+            <w:pPr>
+              <w:pStyle w:val="NormalWeb"/>
+              <w:spacing w:before="120" w:beforeAutospacing="0" w:after="0" w:afterAutospacing="0"/>
+              <w:cnfStyle w:val="000000100000" w:firstRow="0" w:lastRow="0" w:firstColumn="0" w:lastColumn="0" w:oddVBand="0" w:evenVBand="0" w:oddHBand="1" w:evenHBand="0" w:firstRowFirstColumn="0" w:firstRowLastColumn="0" w:lastRowFirstColumn="0" w:lastRowLastColumn="0"/>
+              <w:rPr>
+                <w:rFonts w:asciiTheme="minorHAnsi" w:hAnsiTheme="minorHAnsi" w:cstheme="minorHAnsi"/>
+                <w:bCs/>
+                <w:sz w:val="20"/>
+                <w:szCs w:val="20"/>
+              </w:rPr>
+            </w:pPr>
+          </w:p>
+        </w:tc>
+        <w:tc>
+          <w:tcPr>
+            <w:tcW w:w="3021" w:type="dxa"/>
+          </w:tcPr>
+          <w:p>
+            <w:pPr>
+              <w:pStyle w:val="NormalWeb"/>
+              <w:spacing w:before="120" w:beforeAutospacing="0" w:after="0" w:afterAutospacing="0"/>
+              <w:cnfStyle w:val="000000100000" w:firstRow="0" w:lastRow="0" w:firstColumn="0" w:lastColumn="0" w:oddVBand="0" w:evenVBand="0" w:oddHBand="1" w:evenHBand="0" w:firstRowFirstColumn="0" w:firstRowLastColumn="0" w:lastRowFirstColumn="0" w:lastRowLastColumn="0"/>
+              <w:rPr>
+                <w:rFonts w:asciiTheme="minorHAnsi" w:hAnsiTheme="minorHAnsi" w:cstheme="minorHAnsi"/>
+                <w:sz w:val="20"/>
+                <w:szCs w:val="20"/>
+              </w:rPr>
+            </w:pPr>
+            <w:r>
+              <w:rPr>
+                <w:rFonts w:asciiTheme="minorHAnsi" w:hAnsiTheme="minorHAnsi" w:cstheme="minorHAnsi"/>
+                <w:sz w:val="20"/>
+                <w:szCs w:val="20"/>
+              </w:rPr>
+              <w:t>Notifier « confirmation de commande prise en compte »</w:t>
+            </w:r>
+          </w:p>
+        </w:tc>
+      </w:tr>
+      <w:tr>
+        <w:trPr>
+          <w:trHeight w:val="423"/>
+        </w:trPr>
+        <w:tc>
+          <w:tcPr>
+            <w:cnfStyle w:val="001000000000" w:firstRow="0" w:lastRow="0" w:firstColumn="1" w:lastColumn="0" w:oddVBand="0" w:evenVBand="0" w:oddHBand="0" w:evenHBand="0" w:firstRowFirstColumn="0" w:firstRowLastColumn="0" w:lastRowFirstColumn="0" w:lastRowLastColumn="0"/>
+            <w:tcW w:w="2405" w:type="dxa"/>
+            <w:shd w:val="clear" w:color="auto" w:fill="F2F2F2" w:themeFill="background1" w:themeFillShade="F2"/>
+          </w:tcPr>
+          <w:p>
+            <w:pPr>
+              <w:pStyle w:val="NormalWeb"/>
+              <w:spacing w:before="120" w:beforeAutospacing="0" w:after="0" w:afterAutospacing="0"/>
+              <w:rPr>
+                <w:rFonts w:asciiTheme="minorHAnsi" w:hAnsiTheme="minorHAnsi" w:cstheme="minorHAnsi"/>
+                <w:sz w:val="20"/>
+                <w:szCs w:val="20"/>
+              </w:rPr>
+            </w:pPr>
+            <w:r>
+              <w:rPr>
+                <w:rFonts w:asciiTheme="minorHAnsi" w:hAnsiTheme="minorHAnsi" w:cstheme="minorHAnsi"/>
+                <w:sz w:val="20"/>
+                <w:szCs w:val="20"/>
+              </w:rPr>
+              <w:t>14</w:t>
+            </w:r>
+          </w:p>
+        </w:tc>
+        <w:tc>
+          <w:tcPr>
+            <w:tcW w:w="3636" w:type="dxa"/>
+            <w:shd w:val="clear" w:color="auto" w:fill="F2F2F2" w:themeFill="background1" w:themeFillShade="F2"/>
+          </w:tcPr>
+          <w:p>
+            <w:pPr>
+              <w:pStyle w:val="NormalWeb"/>
+              <w:spacing w:before="120" w:beforeAutospacing="0" w:after="0" w:afterAutospacing="0"/>
+              <w:cnfStyle w:val="000000000000" w:firstRow="0" w:lastRow="0" w:firstColumn="0" w:lastColumn="0" w:oddVBand="0" w:evenVBand="0" w:oddHBand="0" w:evenHBand="0" w:firstRowFirstColumn="0" w:firstRowLastColumn="0" w:lastRowFirstColumn="0" w:lastRowLastColumn="0"/>
+              <w:rPr>
+                <w:rFonts w:asciiTheme="minorHAnsi" w:hAnsiTheme="minorHAnsi" w:cstheme="minorHAnsi"/>
+                <w:bCs/>
+                <w:sz w:val="20"/>
+                <w:szCs w:val="20"/>
+              </w:rPr>
+            </w:pPr>
+            <w:r>
+              <w:rPr>
+                <w:rFonts w:asciiTheme="minorHAnsi" w:hAnsiTheme="minorHAnsi" w:cstheme="minorHAnsi"/>
+                <w:bCs/>
+                <w:sz w:val="20"/>
+                <w:szCs w:val="20"/>
+              </w:rPr>
+              <w:t>Suivre l’état de sa commande</w:t>
+            </w:r>
+          </w:p>
+        </w:tc>
+        <w:tc>
+          <w:tcPr>
+            <w:tcW w:w="3021" w:type="dxa"/>
+            <w:shd w:val="clear" w:color="auto" w:fill="F2F2F2" w:themeFill="background1" w:themeFillShade="F2"/>
+          </w:tcPr>
+          <w:p>
+            <w:pPr>
+              <w:pStyle w:val="NormalWeb"/>
+              <w:spacing w:before="120" w:beforeAutospacing="0" w:after="0" w:afterAutospacing="0"/>
+              <w:cnfStyle w:val="000000000000" w:firstRow="0" w:lastRow="0" w:firstColumn="0" w:lastColumn="0" w:oddVBand="0" w:evenVBand="0" w:oddHBand="0" w:evenHBand="0" w:firstRowFirstColumn="0" w:firstRowLastColumn="0" w:lastRowFirstColumn="0" w:lastRowLastColumn="0"/>
+              <w:rPr>
+                <w:sz w:val="20"/>
+                <w:szCs w:val="20"/>
+              </w:rPr>
+            </w:pPr>
+          </w:p>
+        </w:tc>
+      </w:tr>
+      <w:tr>
+        <w:trPr>
+          <w:cnfStyle w:val="000000100000" w:firstRow="0" w:lastRow="0" w:firstColumn="0" w:lastColumn="0" w:oddVBand="0" w:evenVBand="0" w:oddHBand="1" w:evenHBand="0" w:firstRowFirstColumn="0" w:firstRowLastColumn="0" w:lastRowFirstColumn="0" w:lastRowLastColumn="0"/>
+          <w:trHeight w:val="359"/>
+        </w:trPr>
+        <w:tc>
+          <w:tcPr>
+            <w:cnfStyle w:val="001000000000" w:firstRow="0" w:lastRow="0" w:firstColumn="1" w:lastColumn="0" w:oddVBand="0" w:evenVBand="0" w:oddHBand="0" w:evenHBand="0" w:firstRowFirstColumn="0" w:firstRowLastColumn="0" w:lastRowFirstColumn="0" w:lastRowLastColumn="0"/>
+            <w:tcW w:w="9062" w:type="dxa"/>
+            <w:gridSpan w:val="3"/>
+          </w:tcPr>
+          <w:p>
+            <w:pPr>
+              <w:rPr>
+                <w:rFonts w:ascii="Arial" w:hAnsi="Arial" w:cs="Arial"/>
+                <w:sz w:val="20"/>
+                <w:szCs w:val="20"/>
+              </w:rPr>
+            </w:pPr>
+            <w:r>
+              <w:rPr>
+                <w:rFonts w:ascii="Arial" w:hAnsi="Arial" w:cs="Arial"/>
+                <w:sz w:val="20"/>
+                <w:szCs w:val="20"/>
+              </w:rPr>
+              <w:t xml:space="preserve">Les scénarios alternatifs : </w:t>
+            </w:r>
+          </w:p>
+        </w:tc>
+      </w:tr>
+      <w:tr>
+        <w:trPr>
+          <w:trHeight w:val="1795"/>
+        </w:trPr>
+        <w:tc>
+          <w:tcPr>
+            <w:cnfStyle w:val="001000000000" w:firstRow="0" w:lastRow="0" w:firstColumn="1" w:lastColumn="0" w:oddVBand="0" w:evenVBand="0" w:oddHBand="0" w:evenHBand="0" w:firstRowFirstColumn="0" w:firstRowLastColumn="0" w:lastRowFirstColumn="0" w:lastRowLastColumn="0"/>
+            <w:tcW w:w="9062" w:type="dxa"/>
+            <w:gridSpan w:val="3"/>
+          </w:tcPr>
+          <w:p>
+            <w:pPr>
+              <w:spacing w:before="120"/>
+              <w:rPr>
+                <w:rFonts w:ascii="Arial" w:hAnsi="Arial" w:cs="Arial"/>
+                <w:b w:val="0"/>
+                <w:sz w:val="20"/>
+                <w:szCs w:val="20"/>
+              </w:rPr>
+            </w:pPr>
+            <w:proofErr w:type="gramStart"/>
+            <w:r>
+              <w:rPr>
+                <w:rFonts w:ascii="Arial" w:hAnsi="Arial" w:cs="Arial"/>
+                <w:b w:val="0"/>
+                <w:sz w:val="20"/>
+                <w:szCs w:val="20"/>
+              </w:rPr>
+              <w:lastRenderedPageBreak/>
+              <w:t>1</w:t>
+            </w:r>
+            <w:r>
+              <w:rPr>
+                <w:rFonts w:ascii="Arial" w:hAnsi="Arial" w:cs="Arial"/>
+                <w:b w:val="0"/>
+                <w:sz w:val="20"/>
+                <w:szCs w:val="20"/>
+              </w:rPr>
+              <w:t>.a</w:t>
+            </w:r>
+            <w:proofErr w:type="gramEnd"/>
+            <w:r>
+              <w:rPr>
+                <w:rFonts w:ascii="Arial" w:hAnsi="Arial" w:cs="Arial"/>
+                <w:b w:val="0"/>
+                <w:sz w:val="20"/>
+                <w:szCs w:val="20"/>
+              </w:rPr>
+              <w:t xml:space="preserve"> L’utilisateur </w:t>
+            </w:r>
+            <w:r>
+              <w:rPr>
+                <w:rFonts w:ascii="Arial" w:hAnsi="Arial" w:cs="Arial"/>
+                <w:b w:val="0"/>
+                <w:sz w:val="20"/>
+                <w:szCs w:val="20"/>
+              </w:rPr>
+              <w:t>choisi</w:t>
+            </w:r>
+            <w:r>
+              <w:rPr>
+                <w:rFonts w:ascii="Arial" w:hAnsi="Arial" w:cs="Arial"/>
+                <w:b w:val="0"/>
+                <w:sz w:val="20"/>
+                <w:szCs w:val="20"/>
+              </w:rPr>
+              <w:t>t</w:t>
+            </w:r>
+            <w:r>
+              <w:rPr>
+                <w:rFonts w:ascii="Arial" w:hAnsi="Arial" w:cs="Arial"/>
+                <w:b w:val="0"/>
+                <w:sz w:val="20"/>
+                <w:szCs w:val="20"/>
+              </w:rPr>
+              <w:t xml:space="preserve"> de quitter le site web</w:t>
+            </w:r>
+          </w:p>
+          <w:p>
+            <w:pPr>
+              <w:spacing w:before="120"/>
+              <w:rPr>
+                <w:rFonts w:ascii="Arial" w:hAnsi="Arial" w:cs="Arial"/>
+                <w:b w:val="0"/>
+                <w:sz w:val="20"/>
+                <w:szCs w:val="20"/>
+              </w:rPr>
+            </w:pPr>
+            <w:proofErr w:type="gramStart"/>
+            <w:r>
+              <w:rPr>
+                <w:rFonts w:ascii="Arial" w:hAnsi="Arial" w:cs="Arial"/>
+                <w:b w:val="0"/>
+                <w:sz w:val="20"/>
+                <w:szCs w:val="20"/>
+              </w:rPr>
+              <w:t>1</w:t>
+            </w:r>
+            <w:r>
+              <w:rPr>
+                <w:rFonts w:ascii="Arial" w:hAnsi="Arial" w:cs="Arial"/>
+                <w:b w:val="0"/>
+                <w:sz w:val="20"/>
+                <w:szCs w:val="20"/>
+              </w:rPr>
+              <w:t>.b</w:t>
+            </w:r>
+            <w:proofErr w:type="gramEnd"/>
+            <w:r>
+              <w:rPr>
+                <w:rFonts w:ascii="Arial" w:hAnsi="Arial" w:cs="Arial"/>
+                <w:b w:val="0"/>
+                <w:sz w:val="20"/>
+                <w:szCs w:val="20"/>
+              </w:rPr>
+              <w:t xml:space="preserve"> </w:t>
+            </w:r>
+            <w:r>
+              <w:rPr>
+                <w:rFonts w:ascii="Arial" w:hAnsi="Arial" w:cs="Arial"/>
+                <w:b w:val="0"/>
+                <w:sz w:val="20"/>
+                <w:szCs w:val="20"/>
+              </w:rPr>
+              <w:t>Le produit sélectionné n’est pas ou plus disponible et ne peut être ajouté au panier</w:t>
+            </w:r>
+          </w:p>
+          <w:p>
+            <w:pPr>
+              <w:spacing w:before="120"/>
+              <w:rPr>
+                <w:rFonts w:ascii="Arial" w:hAnsi="Arial" w:cs="Arial"/>
+                <w:b w:val="0"/>
+                <w:sz w:val="20"/>
+                <w:szCs w:val="20"/>
+              </w:rPr>
+            </w:pPr>
+            <w:proofErr w:type="gramStart"/>
+            <w:r>
+              <w:rPr>
+                <w:rFonts w:ascii="Arial" w:hAnsi="Arial" w:cs="Arial"/>
+                <w:b w:val="0"/>
+                <w:sz w:val="20"/>
+                <w:szCs w:val="20"/>
+              </w:rPr>
+              <w:t>5.a</w:t>
+            </w:r>
+            <w:proofErr w:type="gramEnd"/>
+            <w:r>
+              <w:rPr>
+                <w:rFonts w:ascii="Arial" w:hAnsi="Arial" w:cs="Arial"/>
+                <w:b w:val="0"/>
+                <w:sz w:val="20"/>
+                <w:szCs w:val="20"/>
+              </w:rPr>
+              <w:t xml:space="preserve"> L’utilisateur quitte la page de connexion</w:t>
+            </w:r>
+          </w:p>
+          <w:p>
+            <w:pPr>
+              <w:spacing w:before="120"/>
+              <w:rPr>
+                <w:rFonts w:ascii="Arial" w:hAnsi="Arial" w:cs="Arial"/>
+                <w:b w:val="0"/>
+                <w:sz w:val="20"/>
+                <w:szCs w:val="20"/>
+              </w:rPr>
+            </w:pPr>
+            <w:proofErr w:type="gramStart"/>
+            <w:r>
+              <w:rPr>
+                <w:rFonts w:ascii="Arial" w:hAnsi="Arial" w:cs="Arial"/>
+                <w:b w:val="0"/>
+                <w:sz w:val="20"/>
+                <w:szCs w:val="20"/>
+              </w:rPr>
+              <w:t>9.b</w:t>
+            </w:r>
+            <w:proofErr w:type="gramEnd"/>
+            <w:r>
+              <w:rPr>
+                <w:rFonts w:ascii="Arial" w:hAnsi="Arial" w:cs="Arial"/>
+                <w:b w:val="0"/>
+                <w:sz w:val="20"/>
+                <w:szCs w:val="20"/>
+              </w:rPr>
+              <w:t xml:space="preserve"> </w:t>
+            </w:r>
+            <w:r>
+              <w:rPr>
+                <w:rFonts w:ascii="Arial" w:hAnsi="Arial" w:cs="Arial"/>
+                <w:b w:val="0"/>
+                <w:sz w:val="20"/>
+                <w:szCs w:val="20"/>
+              </w:rPr>
+              <w:t>L’utilisateur quitte la commande en cours</w:t>
+            </w:r>
+          </w:p>
+          <w:p>
+            <w:pPr>
+              <w:spacing w:before="120"/>
+              <w:rPr>
+                <w:rFonts w:ascii="Arial" w:hAnsi="Arial" w:cs="Arial"/>
+                <w:b w:val="0"/>
+                <w:sz w:val="20"/>
+                <w:szCs w:val="20"/>
+              </w:rPr>
+            </w:pPr>
+            <w:r>
+              <w:rPr>
+                <w:rFonts w:ascii="Arial" w:hAnsi="Arial" w:cs="Arial"/>
+                <w:b w:val="0"/>
+                <w:sz w:val="20"/>
+                <w:szCs w:val="20"/>
+              </w:rPr>
+              <w:t>10</w:t>
+            </w:r>
+            <w:proofErr w:type="gramStart"/>
+            <w:r>
+              <w:rPr>
+                <w:rFonts w:ascii="Arial" w:hAnsi="Arial" w:cs="Arial"/>
+                <w:b w:val="0"/>
+                <w:sz w:val="20"/>
+                <w:szCs w:val="20"/>
+              </w:rPr>
+              <w:t>.a</w:t>
+            </w:r>
+            <w:proofErr w:type="gramEnd"/>
+            <w:r>
+              <w:rPr>
+                <w:rFonts w:ascii="Arial" w:hAnsi="Arial" w:cs="Arial"/>
+                <w:b w:val="0"/>
+                <w:sz w:val="20"/>
+                <w:szCs w:val="20"/>
+              </w:rPr>
+              <w:t xml:space="preserve"> L’utilisateur annule la commande en cours</w:t>
+            </w:r>
+          </w:p>
+          <w:p>
+            <w:pPr>
+              <w:spacing w:before="120"/>
+              <w:rPr>
+                <w:rFonts w:ascii="Arial" w:hAnsi="Arial" w:cs="Arial"/>
+                <w:b w:val="0"/>
+                <w:sz w:val="20"/>
+                <w:szCs w:val="20"/>
+              </w:rPr>
+            </w:pPr>
+            <w:r>
+              <w:rPr>
+                <w:rFonts w:ascii="Arial" w:hAnsi="Arial" w:cs="Arial"/>
+                <w:b w:val="0"/>
+                <w:sz w:val="20"/>
+                <w:szCs w:val="20"/>
+              </w:rPr>
+              <w:t>10</w:t>
+            </w:r>
+            <w:proofErr w:type="gramStart"/>
+            <w:r>
+              <w:rPr>
+                <w:rFonts w:ascii="Arial" w:hAnsi="Arial" w:cs="Arial"/>
+                <w:b w:val="0"/>
+                <w:sz w:val="20"/>
+                <w:szCs w:val="20"/>
+              </w:rPr>
+              <w:t>.b</w:t>
+            </w:r>
+            <w:proofErr w:type="gramEnd"/>
+            <w:r>
+              <w:rPr>
+                <w:rFonts w:ascii="Arial" w:hAnsi="Arial" w:cs="Arial"/>
+                <w:b w:val="0"/>
+                <w:sz w:val="20"/>
+                <w:szCs w:val="20"/>
+              </w:rPr>
+              <w:t xml:space="preserve"> L’utilisateur quitte la commande en cours </w:t>
+            </w:r>
+          </w:p>
+          <w:p>
+            <w:pPr>
+              <w:spacing w:before="120"/>
+              <w:rPr>
+                <w:rFonts w:ascii="Arial" w:hAnsi="Arial" w:cs="Arial"/>
+                <w:b w:val="0"/>
+                <w:sz w:val="20"/>
+                <w:szCs w:val="20"/>
+              </w:rPr>
+            </w:pPr>
+            <w:r>
+              <w:rPr>
+                <w:rFonts w:ascii="Arial" w:hAnsi="Arial" w:cs="Arial"/>
+                <w:b w:val="0"/>
+                <w:sz w:val="20"/>
+                <w:szCs w:val="20"/>
+              </w:rPr>
+              <w:t>14</w:t>
+            </w:r>
+            <w:proofErr w:type="gramStart"/>
+            <w:r>
+              <w:rPr>
+                <w:rFonts w:ascii="Arial" w:hAnsi="Arial" w:cs="Arial"/>
+                <w:b w:val="0"/>
+                <w:sz w:val="20"/>
+                <w:szCs w:val="20"/>
+              </w:rPr>
+              <w:t>.a</w:t>
+            </w:r>
+            <w:proofErr w:type="gramEnd"/>
+            <w:r>
+              <w:rPr>
+                <w:rFonts w:ascii="Arial" w:hAnsi="Arial" w:cs="Arial"/>
+                <w:b w:val="0"/>
+                <w:sz w:val="20"/>
+                <w:szCs w:val="20"/>
+              </w:rPr>
+              <w:t xml:space="preserve"> L’utilisateur annule sa commande car elle n’est pas en cours de préparation</w:t>
+            </w:r>
+          </w:p>
+        </w:tc>
+      </w:tr>
+      <w:tr>
+        <w:trPr>
+          <w:cnfStyle w:val="000000100000" w:firstRow="0" w:lastRow="0" w:firstColumn="0" w:lastColumn="0" w:oddVBand="0" w:evenVBand="0" w:oddHBand="1" w:evenHBand="0" w:firstRowFirstColumn="0" w:firstRowLastColumn="0" w:lastRowFirstColumn="0" w:lastRowLastColumn="0"/>
+          <w:trHeight w:val="347"/>
+        </w:trPr>
+        <w:tc>
+          <w:tcPr>
+            <w:cnfStyle w:val="001000000000" w:firstRow="0" w:lastRow="0" w:firstColumn="1" w:lastColumn="0" w:oddVBand="0" w:evenVBand="0" w:oddHBand="0" w:evenHBand="0" w:firstRowFirstColumn="0" w:firstRowLastColumn="0" w:lastRowFirstColumn="0" w:lastRowLastColumn="0"/>
+            <w:tcW w:w="9062" w:type="dxa"/>
+            <w:gridSpan w:val="3"/>
+          </w:tcPr>
+          <w:p>
+            <w:pPr>
+              <w:rPr>
+                <w:rFonts w:ascii="Arial" w:hAnsi="Arial" w:cs="Arial"/>
+                <w:sz w:val="20"/>
+                <w:szCs w:val="20"/>
+              </w:rPr>
+            </w:pPr>
+            <w:r>
+              <w:rPr>
+                <w:rFonts w:ascii="Arial" w:hAnsi="Arial" w:cs="Arial"/>
+                <w:sz w:val="20"/>
+                <w:szCs w:val="20"/>
+              </w:rPr>
+              <w:t xml:space="preserve">Fin : </w:t>
+            </w:r>
+          </w:p>
+          <w:p>
+            <w:pPr>
+              <w:rPr>
+                <w:rFonts w:ascii="Arial" w:hAnsi="Arial" w:cs="Arial"/>
+                <w:sz w:val="20"/>
+                <w:szCs w:val="20"/>
+              </w:rPr>
+            </w:pPr>
+          </w:p>
+          <w:p>
+            <w:pPr>
+              <w:rPr>
+                <w:rFonts w:ascii="Arial" w:hAnsi="Arial" w:cs="Arial"/>
+                <w:sz w:val="20"/>
+                <w:szCs w:val="20"/>
+              </w:rPr>
+            </w:pPr>
+            <w:r>
+              <w:rPr>
+                <w:rFonts w:ascii="Arial" w:hAnsi="Arial" w:cs="Arial"/>
+                <w:sz w:val="20"/>
+                <w:szCs w:val="20"/>
+              </w:rPr>
+              <w:t>Scénario nominal :</w:t>
+            </w:r>
+          </w:p>
+          <w:p>
+            <w:pPr>
+              <w:rPr>
+                <w:rFonts w:ascii="Arial" w:hAnsi="Arial" w:cs="Arial"/>
+                <w:b w:val="0"/>
+                <w:sz w:val="20"/>
+                <w:szCs w:val="20"/>
+              </w:rPr>
+            </w:pPr>
+            <w:r>
+              <w:rPr>
+                <w:rFonts w:ascii="Arial" w:hAnsi="Arial" w:cs="Arial"/>
+                <w:b w:val="0"/>
+                <w:sz w:val="20"/>
+                <w:szCs w:val="20"/>
+              </w:rPr>
+              <w:t>Après les points 1, 5, 9, 10, 14 sur décision de l’utilisateur</w:t>
+            </w:r>
+          </w:p>
+          <w:p>
+            <w:pPr>
+              <w:rPr>
+                <w:rFonts w:ascii="Arial" w:hAnsi="Arial" w:cs="Arial"/>
+                <w:b w:val="0"/>
+                <w:sz w:val="20"/>
+                <w:szCs w:val="20"/>
+              </w:rPr>
+            </w:pPr>
+          </w:p>
+          <w:p>
+            <w:pPr>
+              <w:rPr>
+                <w:rFonts w:ascii="Arial" w:hAnsi="Arial" w:cs="Arial"/>
+                <w:sz w:val="20"/>
+                <w:szCs w:val="20"/>
+              </w:rPr>
+            </w:pPr>
+            <w:r>
+              <w:rPr>
+                <w:rFonts w:ascii="Arial" w:hAnsi="Arial" w:cs="Arial"/>
+                <w:sz w:val="20"/>
+                <w:szCs w:val="20"/>
+              </w:rPr>
+              <w:t>Scénario d’exception :</w:t>
+            </w:r>
+          </w:p>
+          <w:p>
+            <w:pPr>
+              <w:rPr>
+                <w:rFonts w:ascii="Arial" w:hAnsi="Arial" w:cs="Arial"/>
+                <w:b w:val="0"/>
+                <w:sz w:val="20"/>
+                <w:szCs w:val="20"/>
+              </w:rPr>
+            </w:pPr>
+            <w:r>
+              <w:rPr>
+                <w:rFonts w:ascii="Arial" w:hAnsi="Arial" w:cs="Arial"/>
+                <w:b w:val="0"/>
+                <w:sz w:val="20"/>
+                <w:szCs w:val="20"/>
+              </w:rPr>
+              <w:t>Après le point 1</w:t>
+            </w:r>
+            <w:r>
+              <w:rPr>
+                <w:rFonts w:ascii="Arial" w:hAnsi="Arial" w:cs="Arial"/>
+                <w:b w:val="0"/>
+                <w:sz w:val="20"/>
+                <w:szCs w:val="20"/>
+              </w:rPr>
+              <w:t xml:space="preserve"> si le produit ne s’ajoute pas</w:t>
+            </w:r>
+          </w:p>
+          <w:p>
+            <w:pPr>
+              <w:rPr>
+                <w:rFonts w:ascii="Arial" w:hAnsi="Arial" w:cs="Arial"/>
+                <w:b w:val="0"/>
+                <w:sz w:val="20"/>
+                <w:szCs w:val="20"/>
+              </w:rPr>
+            </w:pPr>
+            <w:r>
+              <w:rPr>
+                <w:rFonts w:ascii="Arial" w:hAnsi="Arial" w:cs="Arial"/>
+                <w:b w:val="0"/>
+                <w:sz w:val="20"/>
+                <w:szCs w:val="20"/>
+              </w:rPr>
+              <w:t>Après le point 11 si le produit n’est plus dispon</w:t>
+            </w:r>
+            <w:r>
+              <w:rPr>
+                <w:rFonts w:ascii="Arial" w:hAnsi="Arial" w:cs="Arial"/>
+                <w:b w:val="0"/>
+                <w:sz w:val="20"/>
+                <w:szCs w:val="20"/>
+              </w:rPr>
+              <w:t>ible au moment de la validation</w:t>
+            </w:r>
+          </w:p>
+          <w:p>
+            <w:pPr>
+              <w:rPr>
+                <w:rFonts w:ascii="Arial" w:hAnsi="Arial" w:cs="Arial"/>
+                <w:b w:val="0"/>
+                <w:sz w:val="20"/>
+                <w:szCs w:val="20"/>
+              </w:rPr>
+            </w:pPr>
+          </w:p>
+        </w:tc>
+      </w:tr>
+      <w:tr>
+        <w:trPr>
+          <w:trHeight w:val="380"/>
+        </w:trPr>
+        <w:tc>
+          <w:tcPr>
+            <w:cnfStyle w:val="001000000000" w:firstRow="0" w:lastRow="0" w:firstColumn="1" w:lastColumn="0" w:oddVBand="0" w:evenVBand="0" w:oddHBand="0" w:evenHBand="0" w:firstRowFirstColumn="0" w:firstRowLastColumn="0" w:lastRowFirstColumn="0" w:lastRowLastColumn="0"/>
+            <w:tcW w:w="9062" w:type="dxa"/>
+            <w:gridSpan w:val="3"/>
+          </w:tcPr>
+          <w:p>
+            <w:pPr>
+              <w:rPr>
+                <w:rFonts w:ascii="Arial" w:hAnsi="Arial" w:cs="Arial"/>
+                <w:b w:val="0"/>
+                <w:sz w:val="20"/>
+                <w:szCs w:val="20"/>
+              </w:rPr>
+            </w:pPr>
+            <w:r>
+              <w:rPr>
+                <w:rFonts w:ascii="Arial" w:hAnsi="Arial" w:cs="Arial"/>
+                <w:sz w:val="20"/>
+                <w:szCs w:val="20"/>
+              </w:rPr>
+              <w:t>Post-conditions :</w:t>
+            </w:r>
+            <w:r>
+              <w:rPr>
+                <w:rFonts w:ascii="Arial" w:hAnsi="Arial" w:cs="Arial"/>
+                <w:b w:val="0"/>
+                <w:sz w:val="20"/>
+                <w:szCs w:val="20"/>
+              </w:rPr>
+              <w:t xml:space="preserve"> </w:t>
+            </w:r>
+          </w:p>
+          <w:p>
+            <w:pPr>
+              <w:rPr>
+                <w:rFonts w:ascii="Arial" w:hAnsi="Arial" w:cs="Arial"/>
+                <w:b w:val="0"/>
+                <w:sz w:val="20"/>
+                <w:szCs w:val="20"/>
+              </w:rPr>
+            </w:pPr>
+          </w:p>
+          <w:p>
+            <w:pPr>
+              <w:rPr>
+                <w:rFonts w:ascii="Arial" w:hAnsi="Arial" w:cs="Arial"/>
+                <w:sz w:val="20"/>
+                <w:szCs w:val="20"/>
+              </w:rPr>
+            </w:pPr>
+            <w:r>
+              <w:rPr>
+                <w:rFonts w:ascii="Arial" w:hAnsi="Arial" w:cs="Arial"/>
+                <w:sz w:val="20"/>
+                <w:szCs w:val="20"/>
+              </w:rPr>
+              <w:t>Scénario nominal :</w:t>
+            </w:r>
+          </w:p>
+          <w:p>
+            <w:pPr>
+              <w:rPr>
+                <w:rFonts w:ascii="Arial" w:hAnsi="Arial" w:cs="Arial"/>
+                <w:b w:val="0"/>
+                <w:sz w:val="20"/>
+                <w:szCs w:val="20"/>
+              </w:rPr>
+            </w:pPr>
+            <w:r>
+              <w:rPr>
+                <w:rFonts w:ascii="Arial" w:hAnsi="Arial" w:cs="Arial"/>
+                <w:b w:val="0"/>
+                <w:sz w:val="20"/>
+                <w:szCs w:val="20"/>
+              </w:rPr>
+              <w:t>Les données du client s’enregistrent sur la base de données.</w:t>
+            </w:r>
+          </w:p>
+          <w:p>
+            <w:pPr>
+              <w:rPr>
+                <w:rFonts w:ascii="Arial" w:hAnsi="Arial" w:cs="Arial"/>
+                <w:sz w:val="20"/>
+                <w:szCs w:val="20"/>
+              </w:rPr>
+            </w:pPr>
+          </w:p>
+          <w:p>
+            <w:pPr>
+              <w:jc w:val="both"/>
+              <w:rPr>
+                <w:rFonts w:cstheme="minorHAnsi"/>
+                <w:bCs w:val="0"/>
+                <w:sz w:val="20"/>
+                <w:szCs w:val="20"/>
+              </w:rPr>
+            </w:pPr>
+            <w:r>
+              <w:rPr>
+                <w:rFonts w:cstheme="minorHAnsi"/>
+                <w:sz w:val="20"/>
+                <w:szCs w:val="20"/>
+              </w:rPr>
+              <w:t>Scénario d’exception :</w:t>
+            </w:r>
+          </w:p>
+          <w:p>
+            <w:pPr>
+              <w:jc w:val="both"/>
+              <w:rPr>
+                <w:rFonts w:cstheme="minorHAnsi"/>
+                <w:b w:val="0"/>
+                <w:sz w:val="20"/>
+                <w:szCs w:val="20"/>
+              </w:rPr>
+            </w:pPr>
+            <w:r>
+              <w:rPr>
+                <w:rFonts w:cstheme="minorHAnsi"/>
+                <w:b w:val="0"/>
+                <w:sz w:val="20"/>
+                <w:szCs w:val="20"/>
+              </w:rPr>
+              <w:t>L’ajout du produit n’a pas été enregistré,</w:t>
+            </w:r>
+            <w:r>
+              <w:rPr>
+                <w:rFonts w:cstheme="minorHAnsi"/>
+                <w:b w:val="0"/>
+                <w:sz w:val="20"/>
+                <w:szCs w:val="20"/>
+              </w:rPr>
+              <w:t xml:space="preserve"> envoie un message vers le service informatique</w:t>
+            </w:r>
+          </w:p>
+          <w:p>
+            <w:pPr>
+              <w:jc w:val="both"/>
+              <w:rPr>
+                <w:rFonts w:cstheme="minorHAnsi"/>
+                <w:b w:val="0"/>
+                <w:sz w:val="20"/>
+                <w:szCs w:val="20"/>
+              </w:rPr>
+            </w:pPr>
+          </w:p>
+        </w:tc>
+      </w:tr>
+    </w:tbl>
     <w:p>
       <w:pPr>
         <w:rPr>
@@ -6991,18 +9213,90 @@
           <w:szCs w:val="26"/>
         </w:rPr>
       </w:pPr>
-      <w:bookmarkStart w:id="24" w:name="_Toc12973367"/>
-      <w:bookmarkStart w:id="25" w:name="_Toc12973559"/>
+      <w:bookmarkStart w:id="26" w:name="_GoBack"/>
+      <w:bookmarkEnd w:id="26"/>
+    </w:p>
+    <w:p>
+      <w:pPr>
+        <w:rPr>
+          <w:rFonts w:asciiTheme="majorHAnsi" w:eastAsiaTheme="majorEastAsia" w:hAnsiTheme="majorHAnsi" w:cstheme="majorBidi"/>
+          <w:bCs/>
+          <w:color w:val="5B9BD5" w:themeColor="accent1"/>
+          <w:sz w:val="28"/>
+          <w:szCs w:val="26"/>
+        </w:rPr>
+      </w:pPr>
+    </w:p>
+    <w:p>
+      <w:pPr>
+        <w:rPr>
+          <w:rFonts w:asciiTheme="majorHAnsi" w:eastAsiaTheme="majorEastAsia" w:hAnsiTheme="majorHAnsi" w:cstheme="majorBidi"/>
+          <w:bCs/>
+          <w:color w:val="5B9BD5" w:themeColor="accent1"/>
+          <w:sz w:val="28"/>
+          <w:szCs w:val="26"/>
+        </w:rPr>
+      </w:pPr>
+    </w:p>
+    <w:p>
+      <w:pPr>
+        <w:rPr>
+          <w:rFonts w:asciiTheme="majorHAnsi" w:eastAsiaTheme="majorEastAsia" w:hAnsiTheme="majorHAnsi" w:cstheme="majorBidi"/>
+          <w:bCs/>
+          <w:color w:val="5B9BD5" w:themeColor="accent1"/>
+          <w:sz w:val="28"/>
+          <w:szCs w:val="26"/>
+        </w:rPr>
+      </w:pPr>
+    </w:p>
+    <w:p>
+      <w:pPr>
+        <w:rPr>
+          <w:rFonts w:asciiTheme="majorHAnsi" w:eastAsiaTheme="majorEastAsia" w:hAnsiTheme="majorHAnsi" w:cstheme="majorBidi"/>
+          <w:bCs/>
+          <w:color w:val="5B9BD5" w:themeColor="accent1"/>
+          <w:sz w:val="28"/>
+          <w:szCs w:val="26"/>
+        </w:rPr>
+      </w:pPr>
+    </w:p>
+    <w:p>
+      <w:pPr>
+        <w:rPr>
+          <w:rFonts w:asciiTheme="majorHAnsi" w:eastAsiaTheme="majorEastAsia" w:hAnsiTheme="majorHAnsi" w:cstheme="majorBidi"/>
+          <w:bCs/>
+          <w:color w:val="5B9BD5" w:themeColor="accent1"/>
+          <w:sz w:val="28"/>
+          <w:szCs w:val="26"/>
+        </w:rPr>
+      </w:pPr>
       <w:r>
+        <w:rPr>
+          <w:rFonts w:asciiTheme="majorHAnsi" w:eastAsiaTheme="majorEastAsia" w:hAnsiTheme="majorHAnsi" w:cstheme="majorBidi"/>
+          <w:bCs/>
+          <w:color w:val="5B9BD5" w:themeColor="accent1"/>
+          <w:sz w:val="28"/>
+          <w:szCs w:val="26"/>
+        </w:rPr>
         <w:br w:type="page"/>
       </w:r>
     </w:p>
     <w:p>
       <w:pPr>
+        <w:rPr>
+          <w:rFonts w:asciiTheme="majorHAnsi" w:eastAsiaTheme="majorEastAsia" w:hAnsiTheme="majorHAnsi" w:cstheme="majorBidi"/>
+          <w:bCs/>
+          <w:color w:val="5B9BD5" w:themeColor="accent1"/>
+          <w:sz w:val="28"/>
+          <w:szCs w:val="26"/>
+        </w:rPr>
+      </w:pPr>
+    </w:p>
+    <w:p>
+      <w:pPr>
         <w:pStyle w:val="Titre3"/>
       </w:pPr>
       <w:r>
-        <w:lastRenderedPageBreak/>
         <w:t>Package gestion OC Pizza :</w:t>
       </w:r>
       <w:bookmarkEnd w:id="24"/>
@@ -9060,8 +11354,8 @@
       <w:pPr>
         <w:pStyle w:val="Titre3"/>
       </w:pPr>
-      <w:bookmarkStart w:id="26" w:name="_Toc12973368"/>
-      <w:bookmarkStart w:id="27" w:name="_Toc12973560"/>
+      <w:bookmarkStart w:id="27" w:name="_Toc12973368"/>
+      <w:bookmarkStart w:id="28" w:name="_Toc12973560"/>
       <w:r>
         <w:lastRenderedPageBreak/>
         <w:t xml:space="preserve">Package </w:t>
@@ -9072,8 +11366,8 @@
       <w:r>
         <w:t> :</w:t>
       </w:r>
-      <w:bookmarkEnd w:id="26"/>
       <w:bookmarkEnd w:id="27"/>
+      <w:bookmarkEnd w:id="28"/>
     </w:p>
     <w:p>
       <w:pPr>
@@ -9104,6 +11398,32 @@
       </w:pPr>
       <w:r>
         <w:t>Créer un compte</w:t>
+      </w:r>
+    </w:p>
+    <w:p>
+      <w:pPr>
+        <w:pStyle w:val="Paragraphedeliste"/>
+        <w:numPr>
+          <w:ilvl w:val="0"/>
+          <w:numId w:val="28"/>
+        </w:numPr>
+        <w:spacing w:after="0"/>
+      </w:pPr>
+      <w:r>
+        <w:t>Modifié un compte</w:t>
+      </w:r>
+    </w:p>
+    <w:p>
+      <w:pPr>
+        <w:pStyle w:val="Paragraphedeliste"/>
+        <w:numPr>
+          <w:ilvl w:val="0"/>
+          <w:numId w:val="28"/>
+        </w:numPr>
+        <w:spacing w:after="0"/>
+      </w:pPr>
+      <w:r>
+        <w:t>Supprimer un compte</w:t>
       </w:r>
     </w:p>
     <w:p>
@@ -9260,8 +11580,6 @@
       <w:r>
         <w:t>Créer un compte</w:t>
       </w:r>
-      <w:bookmarkStart w:id="28" w:name="_GoBack"/>
-      <w:bookmarkEnd w:id="28"/>
     </w:p>
     <w:tbl>
       <w:tblPr>
@@ -16914,6 +19232,13 @@
     <w:pitch w:val="variable"/>
     <w:sig w:usb0="E0002EFF" w:usb1="C000785B" w:usb2="00000009" w:usb3="00000000" w:csb0="000001FF" w:csb1="00000000"/>
   </w:font>
+  <w:font w:name="Gill Sans MT">
+    <w:panose1 w:val="020B0502020104020203"/>
+    <w:charset w:val="00"/>
+    <w:family w:val="swiss"/>
+    <w:pitch w:val="variable"/>
+    <w:sig w:usb0="00000007" w:usb1="00000000" w:usb2="00000000" w:usb3="00000000" w:csb0="00000003" w:csb1="00000000"/>
+  </w:font>
   <w:font w:name="Calibri">
     <w:panose1 w:val="020F0502020204030204"/>
     <w:charset w:val="00"/>
@@ -16955,6 +19280,7 @@
     <w:rsid w:val="00793D24"/>
     <w:rsid w:val="00BD1AF2"/>
     <w:rsid w:val="00BF0CDD"/>
+    <w:rsid w:val="00E624DF"/>
     <w:rsid w:val="00FC43B6"/>
     <w:rsid w:val="00FC6BA6"/>
   </w:rsids>
@@ -17859,7 +20185,7 @@
 </file>
 
 <file path=customXml/itemProps2.xml><?xml version="1.0" encoding="utf-8"?>
-<ds:datastoreItem xmlns:ds="http://schemas.openxmlformats.org/officeDocument/2006/customXml" ds:itemID="{869E62FB-1876-4A34-91F8-DFBD8A856CD8}">
+<ds:datastoreItem xmlns:ds="http://schemas.openxmlformats.org/officeDocument/2006/customXml" ds:itemID="{C3A9C1D3-BDE7-4A24-A9B1-0D8680C403D3}">
   <ds:schemaRefs>
     <ds:schemaRef ds:uri="http://schemas.openxmlformats.org/officeDocument/2006/bibliography"/>
   </ds:schemaRefs>

</xml_diff>